<commit_message>
structurados final in progress
</commit_message>
<xml_diff>
--- a/3.1.Materiales_nanoestructurados/14_Final/2.exam/A01212611_FinalExaminationMNSJune2020.docx
+++ b/3.1.Materiales_nanoestructurados/14_Final/2.exam/A01212611_FinalExaminationMNSJune2020.docx
@@ -132,6 +132,1441 @@
           <w:szCs w:val="22"/>
         </w:rPr>
       </w:pPr>
+      <w:r>
+        <w:rPr>
+          <w:sz w:val="22"/>
+          <w:szCs w:val="22"/>
+        </w:rPr>
+        <w:t xml:space="preserve">The driving force </w:t>
+      </w:r>
+      <w:r>
+        <w:rPr>
+          <w:sz w:val="22"/>
+          <w:szCs w:val="22"/>
+        </w:rPr>
+        <w:t xml:space="preserve">in </w:t>
+      </w:r>
+      <w:r>
+        <w:rPr>
+          <w:sz w:val="22"/>
+          <w:szCs w:val="22"/>
+        </w:rPr>
+        <w:t>the O</w:t>
+      </w:r>
+      <w:r>
+        <w:rPr>
+          <w:sz w:val="22"/>
+          <w:szCs w:val="22"/>
+        </w:rPr>
+        <w:t xml:space="preserve">stwald ripening </w:t>
+      </w:r>
+      <w:r>
+        <w:rPr>
+          <w:sz w:val="22"/>
+          <w:szCs w:val="22"/>
+        </w:rPr>
+        <w:t>process is the decrease of the total surface free energy</w:t>
+      </w:r>
+      <w:r>
+        <w:rPr>
+          <w:sz w:val="22"/>
+          <w:szCs w:val="22"/>
+        </w:rPr>
+        <w:t xml:space="preserve">, where large particles grow at the expense of smaller </w:t>
+      </w:r>
+      <w:r>
+        <w:rPr>
+          <w:sz w:val="22"/>
+          <w:szCs w:val="22"/>
+        </w:rPr>
+        <w:t xml:space="preserve">particles. </w:t>
+      </w:r>
+      <w:r>
+        <w:rPr>
+          <w:sz w:val="22"/>
+          <w:szCs w:val="22"/>
+        </w:rPr>
+        <w:t>O</w:t>
+      </w:r>
+      <w:r>
+        <w:rPr>
+          <w:sz w:val="22"/>
+          <w:szCs w:val="22"/>
+        </w:rPr>
+        <w:t>stwald ripening</w:t>
+      </w:r>
+      <w:r>
+        <w:rPr>
+          <w:sz w:val="22"/>
+          <w:szCs w:val="22"/>
+        </w:rPr>
+        <w:t xml:space="preserve"> occur by the nucleation </w:t>
+      </w:r>
+      <w:r>
+        <w:rPr>
+          <w:sz w:val="22"/>
+          <w:szCs w:val="22"/>
+        </w:rPr>
+        <w:t xml:space="preserve">and growth of particles </w:t>
+      </w:r>
+      <w:r>
+        <w:rPr>
+          <w:sz w:val="22"/>
+          <w:szCs w:val="22"/>
+        </w:rPr>
+        <w:t>from a</w:t>
+      </w:r>
+      <w:r>
+        <w:rPr>
+          <w:sz w:val="22"/>
+          <w:szCs w:val="22"/>
+        </w:rPr>
+        <w:t>n</w:t>
+      </w:r>
+      <w:r>
+        <w:rPr>
+          <w:sz w:val="22"/>
+          <w:szCs w:val="22"/>
+        </w:rPr>
+        <w:t xml:space="preserve"> oversaturated</w:t>
+      </w:r>
+      <w:r>
+        <w:rPr>
+          <w:sz w:val="22"/>
+          <w:szCs w:val="22"/>
+        </w:rPr>
+        <w:t xml:space="preserve"> solution. </w:t>
+      </w:r>
+      <w:r>
+        <w:rPr>
+          <w:sz w:val="22"/>
+          <w:szCs w:val="22"/>
+        </w:rPr>
+        <w:t xml:space="preserve">The result are dispersed </w:t>
+      </w:r>
+      <w:r>
+        <w:rPr>
+          <w:sz w:val="22"/>
+          <w:szCs w:val="22"/>
+        </w:rPr>
+        <w:t xml:space="preserve">particles with varying </w:t>
+      </w:r>
+      <w:r>
+        <w:rPr>
+          <w:sz w:val="22"/>
+          <w:szCs w:val="22"/>
+        </w:rPr>
+        <w:t>sizes depending on the nucleation rate.</w:t>
+      </w:r>
+      <w:r>
+        <w:rPr>
+          <w:sz w:val="22"/>
+          <w:szCs w:val="22"/>
+        </w:rPr>
+        <w:t xml:space="preserve"> </w:t>
+      </w:r>
+      <w:r>
+        <w:rPr>
+          <w:sz w:val="22"/>
+          <w:szCs w:val="22"/>
+        </w:rPr>
+        <w:t>T</w:t>
+      </w:r>
+      <w:r>
+        <w:rPr>
+          <w:sz w:val="22"/>
+          <w:szCs w:val="22"/>
+        </w:rPr>
+        <w:t>he disper</w:t>
+      </w:r>
+      <w:r>
+        <w:rPr>
+          <w:sz w:val="22"/>
+          <w:szCs w:val="22"/>
+        </w:rPr>
+        <w:t xml:space="preserve">sed particles do not </w:t>
+      </w:r>
+      <w:r>
+        <w:rPr>
+          <w:sz w:val="22"/>
+          <w:szCs w:val="22"/>
+        </w:rPr>
+        <w:t>meet</w:t>
+      </w:r>
+      <w:r>
+        <w:rPr>
+          <w:sz w:val="22"/>
+          <w:szCs w:val="22"/>
+        </w:rPr>
+        <w:t xml:space="preserve"> thermodynamic equilibrium as the particles’ configuration </w:t>
+      </w:r>
+      <w:r>
+        <w:rPr>
+          <w:sz w:val="22"/>
+          <w:szCs w:val="22"/>
+        </w:rPr>
+        <w:t xml:space="preserve">is not at the </w:t>
+      </w:r>
+      <w:r>
+        <w:rPr>
+          <w:sz w:val="22"/>
+          <w:szCs w:val="22"/>
+        </w:rPr>
+        <w:t>lowest energy due to the excess surface energy</w:t>
+      </w:r>
+      <w:r>
+        <w:rPr>
+          <w:sz w:val="22"/>
+          <w:szCs w:val="22"/>
+        </w:rPr>
+        <w:t xml:space="preserve">. Consequently, </w:t>
+      </w:r>
+      <w:r>
+        <w:rPr>
+          <w:sz w:val="22"/>
+          <w:szCs w:val="22"/>
+        </w:rPr>
+        <w:t xml:space="preserve">the Ostwald ripening process continues to the point </w:t>
+      </w:r>
+      <w:r>
+        <w:rPr>
+          <w:sz w:val="22"/>
+          <w:szCs w:val="22"/>
+        </w:rPr>
+        <w:t xml:space="preserve">where the surface energy is </w:t>
+      </w:r>
+      <w:r>
+        <w:rPr>
+          <w:sz w:val="22"/>
+          <w:szCs w:val="22"/>
+        </w:rPr>
+        <w:t xml:space="preserve">as </w:t>
+      </w:r>
+      <w:r>
+        <w:rPr>
+          <w:sz w:val="22"/>
+          <w:szCs w:val="22"/>
+        </w:rPr>
+        <w:t>low as much as possible</w:t>
+      </w:r>
+      <w:r>
+        <w:rPr>
+          <w:sz w:val="22"/>
+          <w:szCs w:val="22"/>
+        </w:rPr>
+        <w:t>.</w:t>
+      </w:r>
+      <w:r>
+        <w:rPr>
+          <w:sz w:val="22"/>
+          <w:szCs w:val="22"/>
+        </w:rPr>
+        <w:t xml:space="preserve"> </w:t>
+      </w:r>
+      <w:r>
+        <w:rPr>
+          <w:sz w:val="22"/>
+          <w:szCs w:val="22"/>
+        </w:rPr>
+        <w:t xml:space="preserve">The total energy is reduced by </w:t>
+      </w:r>
+      <w:r>
+        <w:rPr>
+          <w:sz w:val="22"/>
+          <w:szCs w:val="22"/>
+        </w:rPr>
+        <w:t>the increase of particle size and thus, by the decrease of surface area</w:t>
+      </w:r>
+      <w:r>
+        <w:rPr>
+          <w:sz w:val="22"/>
+          <w:szCs w:val="22"/>
+        </w:rPr>
+        <w:t xml:space="preserve"> </w:t>
+      </w:r>
+      <w:r>
+        <w:rPr>
+          <w:sz w:val="22"/>
+          <w:szCs w:val="22"/>
+        </w:rPr>
+        <w:fldChar w:fldCharType="begin" w:fldLock="1"/>
+      </w:r>
+      <w:r>
+        <w:rPr>
+          <w:sz w:val="22"/>
+          <w:szCs w:val="22"/>
+        </w:rPr>
+        <w:instrText>ADDIN CSL_CITATION {"citationItems":[{"id":"ITEM-1","itemData":{"DOI":"10.1007/BF01017860","ISSN":"0022-4715","abstract":"Developments in the theory of Ostwald ripening since the classic work of I. M. Lifshitz and V. V. Slyozov (LS) are reviewed and directions for future work are suggested. Recent theoretical work on the role of a finite volume fraction of coarsening phase on the ripening behavior of two-phase systems is reformulated in terms of a consistent set of notation through which each of the theories can be compared and contrasted. Although more theoretical work is necessary, these theories are in general agreement on the effects of a finite volume fraction of coarsening phase on the coarsening behavior of two-phase systems. New work on transient Ostwald ripening is presented which illustrates the broad range of behavior which is possible in this regime. The conditions responsible for the presence of the asymptotic state first discovered by LS, as well as the manner in which this state is approached, are also discussed. The role of elastic fields during Ostwald ripening in solid-solid mixtures is reviewed, and it is shown that these fields can play a dominant role in determining the coarsening behavior of a solid-solid system.","author":[{"dropping-particle":"","family":"Voorhees","given":"P. W.","non-dropping-particle":"","parse-names":false,"suffix":""}],"container-title":"Journal of Statistical Physics","id":"ITEM-1","issue":"1-2","issued":{"date-parts":[["1985","1"]]},"page":"231-252","title":"The theory of Ostwald ripening","type":"article-journal","volume":"38"},"uris":["http://www.mendeley.com/documents/?uuid=bd4ded3f-8911-40f0-89af-2340edf5ffe2"]},{"id":"ITEM-2","itemData":{"DOI":"10.1016/B0-08-043152-6/00236-9","author":[{"dropping-particle":"","family":"Voorhees","given":"P.W.","non-dropping-particle":"","parse-names":false,"suffix":""}],"container-title":"Encyclopedia of Materials: Science and Technology","id":"ITEM-2","issued":{"date-parts":[["2001"]]},"page":"1255-1258","publisher":"Elsevier","title":"Coarsening, Modeling Grain Growth","type":"chapter"},"uris":["http://www.mendeley.com/documents/?uuid=c778befd-542d-4167-96db-172f640e9218"]}],"mendeley":{"formattedCitation":"[1,2]","plainTextFormattedCitation":"[1,2]","previouslyFormattedCitation":"[1,2]"},"properties":{"noteIndex":0},"schema":"https://github.com/citation-style-language/schema/raw/master/csl-citation.json"}</w:instrText>
+      </w:r>
+      <w:r>
+        <w:rPr>
+          <w:sz w:val="22"/>
+          <w:szCs w:val="22"/>
+        </w:rPr>
+        <w:fldChar w:fldCharType="separate"/>
+      </w:r>
+      <w:r>
+        <w:rPr>
+          <w:noProof/>
+          <w:sz w:val="22"/>
+          <w:szCs w:val="22"/>
+        </w:rPr>
+        <w:t>[1,2]</w:t>
+      </w:r>
+      <w:r>
+        <w:rPr>
+          <w:sz w:val="22"/>
+          <w:szCs w:val="22"/>
+        </w:rPr>
+        <w:fldChar w:fldCharType="end"/>
+      </w:r>
+      <w:r>
+        <w:rPr>
+          <w:sz w:val="22"/>
+          <w:szCs w:val="22"/>
+        </w:rPr>
+        <w:t>.</w:t>
+      </w:r>
+    </w:p>
+    <w:p>
+      <w:pPr>
+        <w:spacing w:before="240" w:after="240"/>
+        <w:rPr>
+          <w:sz w:val="22"/>
+          <w:szCs w:val="22"/>
+        </w:rPr>
+      </w:pPr>
+      <w:r>
+        <w:rPr>
+          <w:sz w:val="22"/>
+          <w:szCs w:val="22"/>
+        </w:rPr>
+        <w:t xml:space="preserve">A solution undergoing the Ostwald ripening process is </w:t>
+      </w:r>
+      <w:r>
+        <w:rPr>
+          <w:sz w:val="22"/>
+          <w:szCs w:val="22"/>
+        </w:rPr>
+        <w:t xml:space="preserve">typically near to the </w:t>
+      </w:r>
+      <w:r>
+        <w:rPr>
+          <w:sz w:val="22"/>
+          <w:szCs w:val="22"/>
+        </w:rPr>
+        <w:t xml:space="preserve">equilibrium of a 2-phase system, but </w:t>
+      </w:r>
+      <w:r>
+        <w:rPr>
+          <w:sz w:val="22"/>
+          <w:szCs w:val="22"/>
+        </w:rPr>
+        <w:t xml:space="preserve">it is not at the lowest energy state possible. </w:t>
+      </w:r>
+      <w:r>
+        <w:rPr>
+          <w:sz w:val="22"/>
+          <w:szCs w:val="22"/>
+        </w:rPr>
+        <w:t xml:space="preserve">The </w:t>
+      </w:r>
+      <w:r>
+        <w:rPr>
+          <w:sz w:val="22"/>
+          <w:szCs w:val="22"/>
+        </w:rPr>
+        <w:t xml:space="preserve">thermodynamic </w:t>
+      </w:r>
+      <w:r>
+        <w:rPr>
+          <w:sz w:val="22"/>
+          <w:szCs w:val="22"/>
+        </w:rPr>
+        <w:t>imbalance</w:t>
+      </w:r>
+      <w:r>
+        <w:rPr>
+          <w:sz w:val="22"/>
+          <w:szCs w:val="22"/>
+        </w:rPr>
+        <w:t xml:space="preserve"> is due to t</w:t>
+      </w:r>
+      <w:r>
+        <w:rPr>
+          <w:sz w:val="22"/>
+          <w:szCs w:val="22"/>
+        </w:rPr>
+        <w:t xml:space="preserve">he polydisperse essence of the mixture </w:t>
+      </w:r>
+      <w:r>
+        <w:rPr>
+          <w:sz w:val="22"/>
+          <w:szCs w:val="22"/>
+        </w:rPr>
+        <w:t xml:space="preserve">and </w:t>
+      </w:r>
+      <w:r>
+        <w:rPr>
+          <w:sz w:val="22"/>
+          <w:szCs w:val="22"/>
+        </w:rPr>
+        <w:t xml:space="preserve">the presence of </w:t>
+      </w:r>
+      <w:r>
+        <w:rPr>
+          <w:sz w:val="22"/>
+          <w:szCs w:val="22"/>
+        </w:rPr>
+        <w:t xml:space="preserve">high surface free energy. </w:t>
+      </w:r>
+      <w:r>
+        <w:rPr>
+          <w:sz w:val="22"/>
+          <w:szCs w:val="22"/>
+        </w:rPr>
+        <w:t xml:space="preserve">The total surface area </w:t>
+      </w:r>
+      <w:r>
+        <w:rPr>
+          <w:sz w:val="22"/>
+          <w:szCs w:val="22"/>
+        </w:rPr>
+        <w:t xml:space="preserve">of the system </w:t>
+      </w:r>
+      <w:r>
+        <w:rPr>
+          <w:sz w:val="22"/>
+          <w:szCs w:val="22"/>
+        </w:rPr>
+        <w:t xml:space="preserve">in time to reach thermodynamic equilibrium. </w:t>
+      </w:r>
+      <w:r>
+        <w:rPr>
+          <w:sz w:val="22"/>
+          <w:szCs w:val="22"/>
+        </w:rPr>
+        <w:t xml:space="preserve">The process </w:t>
+      </w:r>
+      <w:r>
+        <w:rPr>
+          <w:sz w:val="22"/>
+          <w:szCs w:val="22"/>
+        </w:rPr>
+        <w:t>by</w:t>
+      </w:r>
+      <w:r>
+        <w:rPr>
+          <w:sz w:val="22"/>
+          <w:szCs w:val="22"/>
+        </w:rPr>
+        <w:t xml:space="preserve"> which </w:t>
+      </w:r>
+      <w:r>
+        <w:rPr>
+          <w:sz w:val="22"/>
+          <w:szCs w:val="22"/>
+        </w:rPr>
+        <w:t xml:space="preserve">the particles grow </w:t>
+      </w:r>
+      <w:r>
+        <w:rPr>
+          <w:sz w:val="22"/>
+          <w:szCs w:val="22"/>
+        </w:rPr>
+        <w:t xml:space="preserve">is </w:t>
+      </w:r>
+      <w:r>
+        <w:rPr>
+          <w:sz w:val="22"/>
+          <w:szCs w:val="22"/>
+        </w:rPr>
+        <w:t>through</w:t>
+      </w:r>
+      <w:r>
+        <w:rPr>
+          <w:sz w:val="22"/>
+          <w:szCs w:val="22"/>
+        </w:rPr>
+        <w:t xml:space="preserve"> diffusion, where </w:t>
+      </w:r>
+      <w:r>
+        <w:rPr>
+          <w:sz w:val="22"/>
+          <w:szCs w:val="22"/>
+        </w:rPr>
+        <w:t>mass transfer</w:t>
+      </w:r>
+      <w:r>
+        <w:rPr>
+          <w:sz w:val="22"/>
+          <w:szCs w:val="22"/>
+        </w:rPr>
+        <w:t xml:space="preserve">s from particles with high interfacial curvature to particles </w:t>
+      </w:r>
+      <w:r>
+        <w:rPr>
+          <w:sz w:val="22"/>
+          <w:szCs w:val="22"/>
+        </w:rPr>
+        <w:t>with low interfacial curvature.</w:t>
+      </w:r>
+      <w:r>
+        <w:rPr>
+          <w:sz w:val="22"/>
+          <w:szCs w:val="22"/>
+        </w:rPr>
+        <w:t xml:space="preserve"> </w:t>
+      </w:r>
+      <w:r>
+        <w:rPr>
+          <w:sz w:val="22"/>
+          <w:szCs w:val="22"/>
+        </w:rPr>
+        <w:t>Particle growth</w:t>
+      </w:r>
+      <w:r>
+        <w:rPr>
+          <w:sz w:val="22"/>
+          <w:szCs w:val="22"/>
+        </w:rPr>
+        <w:t xml:space="preserve"> </w:t>
+      </w:r>
+      <w:r>
+        <w:rPr>
+          <w:sz w:val="22"/>
+          <w:szCs w:val="22"/>
+        </w:rPr>
+        <w:t xml:space="preserve">is triggered by </w:t>
+      </w:r>
+      <w:r>
+        <w:rPr>
+          <w:sz w:val="22"/>
+          <w:szCs w:val="22"/>
+        </w:rPr>
+        <w:t>concentration gradients within the solution around the particles</w:t>
+      </w:r>
+      <w:r>
+        <w:rPr>
+          <w:sz w:val="22"/>
+          <w:szCs w:val="22"/>
+        </w:rPr>
+        <w:t xml:space="preserve">. </w:t>
+      </w:r>
+      <w:r>
+        <w:rPr>
+          <w:sz w:val="22"/>
+          <w:szCs w:val="22"/>
+        </w:rPr>
+        <w:t xml:space="preserve">The Gibbs-Thomson relation </w:t>
+      </w:r>
+      <w:r>
+        <w:rPr>
+          <w:sz w:val="22"/>
+          <w:szCs w:val="22"/>
+        </w:rPr>
+        <w:t>describes the particle growth by thermodynamic demand</w:t>
+      </w:r>
+      <w:r>
+        <w:rPr>
+          <w:sz w:val="22"/>
+          <w:szCs w:val="22"/>
+        </w:rPr>
+        <w:t xml:space="preserve">, as the </w:t>
+      </w:r>
+      <w:r>
+        <w:rPr>
+          <w:sz w:val="22"/>
+          <w:szCs w:val="22"/>
+        </w:rPr>
+        <w:t>concentration at the surface of particles in equilibrium with larger particles is lower than that with smaller particles</w:t>
+      </w:r>
+      <w:r>
+        <w:rPr>
+          <w:sz w:val="22"/>
+          <w:szCs w:val="22"/>
+        </w:rPr>
+        <w:t xml:space="preserve"> </w:t>
+      </w:r>
+      <w:r>
+        <w:rPr>
+          <w:sz w:val="22"/>
+          <w:szCs w:val="22"/>
+        </w:rPr>
+        <w:fldChar w:fldCharType="begin" w:fldLock="1"/>
+      </w:r>
+      <w:r>
+        <w:rPr>
+          <w:sz w:val="22"/>
+          <w:szCs w:val="22"/>
+        </w:rPr>
+        <w:instrText>ADDIN CSL_CITATION {"citationItems":[{"id":"ITEM-1","itemData":{"DOI":"10.1016/B0-08-043152-6/00236-9","author":[{"dropping-particle":"","family":"Voorhees","given":"P.W.","non-dropping-particle":"","parse-names":false,"suffix":""}],"container-title":"Encyclopedia of Materials: Science and Technology","id":"ITEM-1","issued":{"date-parts":[["2001"]]},"page":"1255-1258","publisher":"Elsevier","title":"Coarsening, Modeling Grain Growth","type":"chapter"},"uris":["http://www.mendeley.com/documents/?uuid=c778befd-542d-4167-96db-172f640e9218"]},{"id":"ITEM-2","itemData":{"DOI":"10.1007/BF01017860","ISSN":"0022-4715","abstract":"Developments in the theory of Ostwald ripening since the classic work of I. M. Lifshitz and V. V. Slyozov (LS) are reviewed and directions for future work are suggested. Recent theoretical work on the role of a finite volume fraction of coarsening phase on the ripening behavior of two-phase systems is reformulated in terms of a consistent set of notation through which each of the theories can be compared and contrasted. Although more theoretical work is necessary, these theories are in general agreement on the effects of a finite volume fraction of coarsening phase on the coarsening behavior of two-phase systems. New work on transient Ostwald ripening is presented which illustrates the broad range of behavior which is possible in this regime. The conditions responsible for the presence of the asymptotic state first discovered by LS, as well as the manner in which this state is approached, are also discussed. The role of elastic fields during Ostwald ripening in solid-solid mixtures is reviewed, and it is shown that these fields can play a dominant role in determining the coarsening behavior of a solid-solid system.","author":[{"dropping-particle":"","family":"Voorhees","given":"P. W.","non-dropping-particle":"","parse-names":false,"suffix":""}],"container-title":"Journal of Statistical Physics","id":"ITEM-2","issue":"1-2","issued":{"date-parts":[["1985","1"]]},"page":"231-252","title":"The theory of Ostwald ripening","type":"article-journal","volume":"38"},"uris":["http://www.mendeley.com/documents/?uuid=bd4ded3f-8911-40f0-89af-2340edf5ffe2"]}],"mendeley":{"formattedCitation":"[1,2]","plainTextFormattedCitation":"[1,2]","previouslyFormattedCitation":"[1,2]"},"properties":{"noteIndex":0},"schema":"https://github.com/citation-style-language/schema/raw/master/csl-citation.json"}</w:instrText>
+      </w:r>
+      <w:r>
+        <w:rPr>
+          <w:sz w:val="22"/>
+          <w:szCs w:val="22"/>
+        </w:rPr>
+        <w:fldChar w:fldCharType="separate"/>
+      </w:r>
+      <w:r>
+        <w:rPr>
+          <w:noProof/>
+          <w:sz w:val="22"/>
+          <w:szCs w:val="22"/>
+        </w:rPr>
+        <w:t>[1,2]</w:t>
+      </w:r>
+      <w:r>
+        <w:rPr>
+          <w:sz w:val="22"/>
+          <w:szCs w:val="22"/>
+        </w:rPr>
+        <w:fldChar w:fldCharType="end"/>
+      </w:r>
+      <w:r>
+        <w:rPr>
+          <w:sz w:val="22"/>
+          <w:szCs w:val="22"/>
+        </w:rPr>
+        <w:t>.</w:t>
+      </w:r>
+    </w:p>
+    <w:p>
+      <w:pPr>
+        <w:spacing w:before="240" w:after="240"/>
+        <w:rPr>
+          <w:sz w:val="22"/>
+          <w:szCs w:val="22"/>
+        </w:rPr>
+      </w:pPr>
+      <w:r>
+        <w:rPr>
+          <w:sz w:val="22"/>
+          <w:szCs w:val="22"/>
+        </w:rPr>
+        <w:t xml:space="preserve">TODO: explain the </w:t>
+      </w:r>
+      <w:r>
+        <w:rPr>
+          <w:sz w:val="22"/>
+          <w:szCs w:val="22"/>
+        </w:rPr>
+        <w:t>Gibbs-Thomson relation</w:t>
+      </w:r>
+    </w:p>
+    <w:p>
+      <w:pPr>
+        <w:spacing w:before="240" w:after="240"/>
+        <w:rPr>
+          <w:sz w:val="22"/>
+          <w:szCs w:val="22"/>
+        </w:rPr>
+      </w:pPr>
+      <w:r>
+        <w:rPr>
+          <w:sz w:val="22"/>
+          <w:szCs w:val="22"/>
+        </w:rPr>
+        <w:t>Any system of disperse particles statistically distributed in a medium and possessing certain solubil- ity in it will be thermodynamically unstable due to a large interface area. Its decrease in approaching equi- librium is accompanied by particle coarsening whose solubility depends on their radii and is described by the well known Gibbs-Thomson relation</w:t>
+      </w:r>
+    </w:p>
+    <w:p>
+      <w:pPr>
+        <w:spacing w:before="240" w:after="240"/>
+        <w:rPr>
+          <w:i/>
+          <w:sz w:val="22"/>
+          <w:szCs w:val="22"/>
+        </w:rPr>
+      </w:pPr>
+      <m:oMathPara>
+        <m:oMath>
+          <m:sSub>
+            <m:sSubPr>
+              <m:ctrlPr>
+                <w:rPr>
+                  <w:rFonts w:ascii="Cambria Math" w:hAnsi="Cambria Math"/>
+                  <w:i/>
+                  <w:sz w:val="22"/>
+                  <w:szCs w:val="22"/>
+                </w:rPr>
+              </m:ctrlPr>
+            </m:sSubPr>
+            <m:e>
+              <m:r>
+                <w:rPr>
+                  <w:rFonts w:ascii="Cambria Math" w:hAnsi="Cambria Math"/>
+                  <w:sz w:val="22"/>
+                  <w:szCs w:val="22"/>
+                </w:rPr>
+                <m:t>C</m:t>
+              </m:r>
+            </m:e>
+            <m:sub>
+              <m:r>
+                <w:rPr>
+                  <w:rFonts w:ascii="Cambria Math" w:hAnsi="Cambria Math"/>
+                  <w:sz w:val="22"/>
+                  <w:szCs w:val="22"/>
+                </w:rPr>
+                <m:t>r</m:t>
+              </m:r>
+            </m:sub>
+          </m:sSub>
+          <m:r>
+            <w:rPr>
+              <w:rFonts w:ascii="Cambria Math" w:hAnsi="Cambria Math"/>
+              <w:sz w:val="22"/>
+              <w:szCs w:val="22"/>
+            </w:rPr>
+            <m:t>=</m:t>
+          </m:r>
+          <m:sSub>
+            <m:sSubPr>
+              <m:ctrlPr>
+                <w:rPr>
+                  <w:rFonts w:ascii="Cambria Math" w:hAnsi="Cambria Math"/>
+                  <w:i/>
+                  <w:sz w:val="22"/>
+                  <w:szCs w:val="22"/>
+                </w:rPr>
+              </m:ctrlPr>
+            </m:sSubPr>
+            <m:e>
+              <m:r>
+                <w:rPr>
+                  <w:rFonts w:ascii="Cambria Math" w:hAnsi="Cambria Math"/>
+                  <w:sz w:val="22"/>
+                  <w:szCs w:val="22"/>
+                </w:rPr>
+                <m:t>C</m:t>
+              </m:r>
+            </m:e>
+            <m:sub>
+              <m:r>
+                <w:rPr>
+                  <w:rFonts w:ascii="Cambria Math" w:hAnsi="Cambria Math"/>
+                  <w:sz w:val="22"/>
+                  <w:szCs w:val="22"/>
+                </w:rPr>
+                <m:t>e</m:t>
+              </m:r>
+            </m:sub>
+          </m:sSub>
+          <m:r>
+            <w:rPr>
+              <w:rFonts w:ascii="Cambria Math" w:hAnsi="Cambria Math"/>
+              <w:sz w:val="22"/>
+              <w:szCs w:val="22"/>
+            </w:rPr>
+            <m:t>exp</m:t>
+          </m:r>
+          <m:d>
+            <m:dPr>
+              <m:begChr m:val="["/>
+              <m:endChr m:val="]"/>
+              <m:ctrlPr>
+                <w:rPr>
+                  <w:rFonts w:ascii="Cambria Math" w:hAnsi="Cambria Math"/>
+                  <w:i/>
+                  <w:sz w:val="22"/>
+                  <w:szCs w:val="22"/>
+                </w:rPr>
+              </m:ctrlPr>
+            </m:dPr>
+            <m:e>
+              <m:f>
+                <m:fPr>
+                  <m:ctrlPr>
+                    <w:rPr>
+                      <w:rFonts w:ascii="Cambria Math" w:hAnsi="Cambria Math"/>
+                      <w:i/>
+                      <w:sz w:val="22"/>
+                      <w:szCs w:val="22"/>
+                    </w:rPr>
+                  </m:ctrlPr>
+                </m:fPr>
+                <m:num>
+                  <m:r>
+                    <w:rPr>
+                      <w:rFonts w:ascii="Cambria Math" w:hAnsi="Cambria Math"/>
+                      <w:sz w:val="22"/>
+                      <w:szCs w:val="22"/>
+                    </w:rPr>
+                    <m:t>2γΩ</m:t>
+                  </m:r>
+                </m:num>
+                <m:den>
+                  <m:sSub>
+                    <m:sSubPr>
+                      <m:ctrlPr>
+                        <w:rPr>
+                          <w:rFonts w:ascii="Cambria Math" w:hAnsi="Cambria Math"/>
+                          <w:i/>
+                          <w:sz w:val="22"/>
+                          <w:szCs w:val="22"/>
+                        </w:rPr>
+                      </m:ctrlPr>
+                    </m:sSubPr>
+                    <m:e>
+                      <m:r>
+                        <w:rPr>
+                          <w:rFonts w:ascii="Cambria Math" w:hAnsi="Cambria Math"/>
+                          <w:sz w:val="22"/>
+                          <w:szCs w:val="22"/>
+                        </w:rPr>
+                        <m:t>R</m:t>
+                      </m:r>
+                    </m:e>
+                    <m:sub>
+                      <m:r>
+                        <w:rPr>
+                          <w:rFonts w:ascii="Cambria Math" w:hAnsi="Cambria Math"/>
+                          <w:sz w:val="22"/>
+                          <w:szCs w:val="22"/>
+                        </w:rPr>
+                        <m:t>B</m:t>
+                      </m:r>
+                    </m:sub>
+                  </m:sSub>
+                  <m:r>
+                    <w:rPr>
+                      <w:rFonts w:ascii="Cambria Math" w:hAnsi="Cambria Math"/>
+                      <w:sz w:val="22"/>
+                      <w:szCs w:val="22"/>
+                    </w:rPr>
+                    <m:t>T</m:t>
+                  </m:r>
+                </m:den>
+              </m:f>
+              <m:r>
+                <w:rPr>
+                  <w:rFonts w:ascii="Cambria Math" w:hAnsi="Cambria Math"/>
+                  <w:sz w:val="22"/>
+                  <w:szCs w:val="22"/>
+                </w:rPr>
+                <m:t>∙</m:t>
+              </m:r>
+              <m:f>
+                <m:fPr>
+                  <m:ctrlPr>
+                    <w:rPr>
+                      <w:rFonts w:ascii="Cambria Math" w:hAnsi="Cambria Math"/>
+                      <w:i/>
+                      <w:sz w:val="22"/>
+                      <w:szCs w:val="22"/>
+                    </w:rPr>
+                  </m:ctrlPr>
+                </m:fPr>
+                <m:num>
+                  <m:r>
+                    <w:rPr>
+                      <w:rFonts w:ascii="Cambria Math" w:hAnsi="Cambria Math"/>
+                      <w:sz w:val="22"/>
+                      <w:szCs w:val="22"/>
+                    </w:rPr>
+                    <m:t>1</m:t>
+                  </m:r>
+                </m:num>
+                <m:den>
+                  <m:r>
+                    <w:rPr>
+                      <w:rFonts w:ascii="Cambria Math" w:hAnsi="Cambria Math"/>
+                      <w:sz w:val="22"/>
+                      <w:szCs w:val="22"/>
+                    </w:rPr>
+                    <m:t>r</m:t>
+                  </m:r>
+                </m:den>
+              </m:f>
+            </m:e>
+          </m:d>
+          <m:r>
+            <w:rPr>
+              <w:rFonts w:ascii="Cambria Math" w:hAnsi="Cambria Math"/>
+              <w:sz w:val="22"/>
+              <w:szCs w:val="22"/>
+            </w:rPr>
+            <m:t>≈</m:t>
+          </m:r>
+          <m:sSub>
+            <m:sSubPr>
+              <m:ctrlPr>
+                <w:rPr>
+                  <w:rFonts w:ascii="Cambria Math" w:hAnsi="Cambria Math"/>
+                  <w:i/>
+                  <w:sz w:val="22"/>
+                  <w:szCs w:val="22"/>
+                </w:rPr>
+              </m:ctrlPr>
+            </m:sSubPr>
+            <m:e>
+              <m:r>
+                <w:rPr>
+                  <w:rFonts w:ascii="Cambria Math" w:hAnsi="Cambria Math"/>
+                  <w:sz w:val="22"/>
+                  <w:szCs w:val="22"/>
+                </w:rPr>
+                <m:t>C</m:t>
+              </m:r>
+            </m:e>
+            <m:sub>
+              <m:r>
+                <w:rPr>
+                  <w:rFonts w:ascii="Cambria Math" w:hAnsi="Cambria Math"/>
+                  <w:sz w:val="22"/>
+                  <w:szCs w:val="22"/>
+                </w:rPr>
+                <m:t>e</m:t>
+              </m:r>
+            </m:sub>
+          </m:sSub>
+          <m:d>
+            <m:dPr>
+              <m:begChr m:val="["/>
+              <m:endChr m:val="]"/>
+              <m:ctrlPr>
+                <w:rPr>
+                  <w:rFonts w:ascii="Cambria Math" w:hAnsi="Cambria Math"/>
+                  <w:i/>
+                  <w:sz w:val="22"/>
+                  <w:szCs w:val="22"/>
+                </w:rPr>
+              </m:ctrlPr>
+            </m:dPr>
+            <m:e>
+              <m:r>
+                <w:rPr>
+                  <w:rFonts w:ascii="Cambria Math" w:hAnsi="Cambria Math"/>
+                  <w:sz w:val="22"/>
+                  <w:szCs w:val="22"/>
+                </w:rPr>
+                <m:t>1+</m:t>
+              </m:r>
+              <m:f>
+                <m:fPr>
+                  <m:ctrlPr>
+                    <w:rPr>
+                      <w:rFonts w:ascii="Cambria Math" w:hAnsi="Cambria Math"/>
+                      <w:i/>
+                      <w:sz w:val="22"/>
+                      <w:szCs w:val="22"/>
+                    </w:rPr>
+                  </m:ctrlPr>
+                </m:fPr>
+                <m:num>
+                  <m:r>
+                    <w:rPr>
+                      <w:rFonts w:ascii="Cambria Math" w:hAnsi="Cambria Math"/>
+                      <w:sz w:val="22"/>
+                      <w:szCs w:val="22"/>
+                    </w:rPr>
+                    <m:t>2γΩ</m:t>
+                  </m:r>
+                </m:num>
+                <m:den>
+                  <m:sSub>
+                    <m:sSubPr>
+                      <m:ctrlPr>
+                        <w:rPr>
+                          <w:rFonts w:ascii="Cambria Math" w:hAnsi="Cambria Math"/>
+                          <w:i/>
+                          <w:sz w:val="22"/>
+                          <w:szCs w:val="22"/>
+                        </w:rPr>
+                      </m:ctrlPr>
+                    </m:sSubPr>
+                    <m:e>
+                      <m:r>
+                        <w:rPr>
+                          <w:rFonts w:ascii="Cambria Math" w:hAnsi="Cambria Math"/>
+                          <w:sz w:val="22"/>
+                          <w:szCs w:val="22"/>
+                        </w:rPr>
+                        <m:t>R</m:t>
+                      </m:r>
+                    </m:e>
+                    <m:sub>
+                      <m:r>
+                        <w:rPr>
+                          <w:rFonts w:ascii="Cambria Math" w:hAnsi="Cambria Math"/>
+                          <w:sz w:val="22"/>
+                          <w:szCs w:val="22"/>
+                        </w:rPr>
+                        <m:t>B</m:t>
+                      </m:r>
+                    </m:sub>
+                  </m:sSub>
+                  <m:r>
+                    <w:rPr>
+                      <w:rFonts w:ascii="Cambria Math" w:hAnsi="Cambria Math"/>
+                      <w:sz w:val="22"/>
+                      <w:szCs w:val="22"/>
+                    </w:rPr>
+                    <m:t>T</m:t>
+                  </m:r>
+                </m:den>
+              </m:f>
+              <m:r>
+                <w:rPr>
+                  <w:rFonts w:ascii="Cambria Math" w:hAnsi="Cambria Math"/>
+                  <w:sz w:val="22"/>
+                  <w:szCs w:val="22"/>
+                </w:rPr>
+                <m:t>∙</m:t>
+              </m:r>
+              <m:f>
+                <m:fPr>
+                  <m:ctrlPr>
+                    <w:rPr>
+                      <w:rFonts w:ascii="Cambria Math" w:hAnsi="Cambria Math"/>
+                      <w:i/>
+                      <w:sz w:val="22"/>
+                      <w:szCs w:val="22"/>
+                    </w:rPr>
+                  </m:ctrlPr>
+                </m:fPr>
+                <m:num>
+                  <m:r>
+                    <w:rPr>
+                      <w:rFonts w:ascii="Cambria Math" w:hAnsi="Cambria Math"/>
+                      <w:sz w:val="22"/>
+                      <w:szCs w:val="22"/>
+                    </w:rPr>
+                    <m:t>1</m:t>
+                  </m:r>
+                </m:num>
+                <m:den>
+                  <m:r>
+                    <w:rPr>
+                      <w:rFonts w:ascii="Cambria Math" w:hAnsi="Cambria Math"/>
+                      <w:sz w:val="22"/>
+                      <w:szCs w:val="22"/>
+                    </w:rPr>
+                    <m:t>r</m:t>
+                  </m:r>
+                </m:den>
+              </m:f>
+            </m:e>
+          </m:d>
+        </m:oMath>
+      </m:oMathPara>
+    </w:p>
+    <w:p>
+      <w:pPr>
+        <w:spacing w:before="240" w:after="240"/>
+        <w:rPr>
+          <w:sz w:val="22"/>
+          <w:szCs w:val="22"/>
+        </w:rPr>
+      </w:pPr>
+      <w:r>
+        <w:rPr>
+          <w:sz w:val="22"/>
+          <w:szCs w:val="22"/>
+        </w:rPr>
+        <w:t>w</w:t>
+      </w:r>
+      <w:r>
+        <w:rPr>
+          <w:sz w:val="22"/>
+          <w:szCs w:val="22"/>
+        </w:rPr>
+        <w:t>here</w:t>
+      </w:r>
+      <w:r>
+        <w:rPr>
+          <w:sz w:val="22"/>
+          <w:szCs w:val="22"/>
+        </w:rPr>
+        <w:t>:</w:t>
+      </w:r>
+    </w:p>
+    <w:p>
+      <w:pPr>
+        <w:pStyle w:val="ListParagraph"/>
+        <w:numPr>
+          <w:ilvl w:val="0"/>
+          <w:numId w:val="13"/>
+        </w:numPr>
+        <w:spacing w:before="240" w:after="240"/>
+        <w:rPr>
+          <w:sz w:val="22"/>
+          <w:szCs w:val="22"/>
+        </w:rPr>
+      </w:pPr>
+      <m:oMath>
+        <m:sSub>
+          <m:sSubPr>
+            <m:ctrlPr>
+              <w:rPr>
+                <w:rFonts w:ascii="Cambria Math" w:hAnsi="Cambria Math"/>
+                <w:i/>
+                <w:sz w:val="22"/>
+                <w:szCs w:val="22"/>
+              </w:rPr>
+            </m:ctrlPr>
+          </m:sSubPr>
+          <m:e>
+            <m:r>
+              <w:rPr>
+                <w:rFonts w:ascii="Cambria Math" w:hAnsi="Cambria Math"/>
+                <w:sz w:val="22"/>
+                <w:szCs w:val="22"/>
+              </w:rPr>
+              <m:t>C</m:t>
+            </m:r>
+          </m:e>
+          <m:sub>
+            <m:r>
+              <w:rPr>
+                <w:rFonts w:ascii="Cambria Math" w:hAnsi="Cambria Math"/>
+                <w:sz w:val="22"/>
+                <w:szCs w:val="22"/>
+              </w:rPr>
+              <m:t>e</m:t>
+            </m:r>
+          </m:sub>
+        </m:sSub>
+      </m:oMath>
+      <w:r>
+        <w:rPr>
+          <w:sz w:val="22"/>
+          <w:szCs w:val="22"/>
+        </w:rPr>
+        <w:t xml:space="preserve"> is the solute concentration at a plane interface in the matrix in equilibrium with particle of infinite radius,</w:t>
+      </w:r>
+    </w:p>
+    <w:p>
+      <w:pPr>
+        <w:pStyle w:val="ListParagraph"/>
+        <w:numPr>
+          <w:ilvl w:val="0"/>
+          <w:numId w:val="13"/>
+        </w:numPr>
+        <w:spacing w:before="240" w:after="240"/>
+        <w:rPr>
+          <w:sz w:val="22"/>
+          <w:szCs w:val="22"/>
+        </w:rPr>
+      </w:pPr>
+      <m:oMath>
+        <m:sSub>
+          <m:sSubPr>
+            <m:ctrlPr>
+              <w:rPr>
+                <w:rFonts w:ascii="Cambria Math" w:hAnsi="Cambria Math"/>
+                <w:i/>
+                <w:sz w:val="22"/>
+                <w:szCs w:val="22"/>
+              </w:rPr>
+            </m:ctrlPr>
+          </m:sSubPr>
+          <m:e>
+            <m:r>
+              <w:rPr>
+                <w:rFonts w:ascii="Cambria Math" w:hAnsi="Cambria Math"/>
+                <w:sz w:val="22"/>
+                <w:szCs w:val="22"/>
+              </w:rPr>
+              <m:t>C</m:t>
+            </m:r>
+          </m:e>
+          <m:sub>
+            <m:r>
+              <w:rPr>
+                <w:rFonts w:ascii="Cambria Math" w:hAnsi="Cambria Math"/>
+                <w:sz w:val="22"/>
+                <w:szCs w:val="22"/>
+              </w:rPr>
+              <m:t>r</m:t>
+            </m:r>
+          </m:sub>
+        </m:sSub>
+      </m:oMath>
+      <w:r>
+        <w:rPr>
+          <w:sz w:val="22"/>
+          <w:szCs w:val="22"/>
+        </w:rPr>
+        <w:t xml:space="preserve"> is the solubility at the surface of a spherical particle with radius r,</w:t>
+      </w:r>
+    </w:p>
+    <w:p>
+      <w:pPr>
+        <w:pStyle w:val="ListParagraph"/>
+        <w:numPr>
+          <w:ilvl w:val="0"/>
+          <w:numId w:val="13"/>
+        </w:numPr>
+        <w:spacing w:before="240" w:after="240"/>
+        <w:rPr>
+          <w:sz w:val="22"/>
+          <w:szCs w:val="22"/>
+        </w:rPr>
+      </w:pPr>
+      <m:oMath>
+        <m:r>
+          <w:rPr>
+            <w:rFonts w:ascii="Cambria Math" w:hAnsi="Cambria Math"/>
+            <w:sz w:val="22"/>
+            <w:szCs w:val="22"/>
+          </w:rPr>
+          <m:t>γ</m:t>
+        </m:r>
+      </m:oMath>
+      <w:r>
+        <w:rPr>
+          <w:sz w:val="22"/>
+          <w:szCs w:val="22"/>
+        </w:rPr>
+        <w:t xml:space="preserve"> is the specific interfacial energy of the matrix-precipitate particle boundary,</w:t>
+      </w:r>
+    </w:p>
+    <w:p>
+      <w:pPr>
+        <w:pStyle w:val="ListParagraph"/>
+        <w:numPr>
+          <w:ilvl w:val="0"/>
+          <w:numId w:val="13"/>
+        </w:numPr>
+        <w:spacing w:before="240" w:after="240"/>
+        <w:rPr>
+          <w:sz w:val="22"/>
+          <w:szCs w:val="22"/>
+        </w:rPr>
+      </w:pPr>
+      <m:oMath>
+        <m:r>
+          <w:rPr>
+            <w:rFonts w:ascii="Cambria Math" w:hAnsi="Cambria Math"/>
+            <w:sz w:val="22"/>
+            <w:szCs w:val="22"/>
+          </w:rPr>
+          <m:t>Ω</m:t>
+        </m:r>
+      </m:oMath>
+      <w:r>
+        <w:rPr>
+          <w:sz w:val="22"/>
+          <w:szCs w:val="22"/>
+        </w:rPr>
+        <w:t xml:space="preserve"> is the mean atomic (or molar) volume of the particle,</w:t>
+      </w:r>
+    </w:p>
+    <w:p>
+      <w:pPr>
+        <w:pStyle w:val="ListParagraph"/>
+        <w:numPr>
+          <w:ilvl w:val="0"/>
+          <w:numId w:val="13"/>
+        </w:numPr>
+        <w:spacing w:before="240" w:after="240"/>
+        <w:rPr>
+          <w:sz w:val="22"/>
+          <w:szCs w:val="22"/>
+        </w:rPr>
+      </w:pPr>
+      <m:oMath>
+        <m:sSub>
+          <m:sSubPr>
+            <m:ctrlPr>
+              <w:rPr>
+                <w:rFonts w:ascii="Cambria Math" w:hAnsi="Cambria Math"/>
+                <w:i/>
+                <w:sz w:val="22"/>
+                <w:szCs w:val="22"/>
+              </w:rPr>
+            </m:ctrlPr>
+          </m:sSubPr>
+          <m:e>
+            <m:r>
+              <w:rPr>
+                <w:rFonts w:ascii="Cambria Math" w:hAnsi="Cambria Math"/>
+                <w:sz w:val="22"/>
+                <w:szCs w:val="22"/>
+              </w:rPr>
+              <m:t>R</m:t>
+            </m:r>
+          </m:e>
+          <m:sub>
+            <m:r>
+              <w:rPr>
+                <w:rFonts w:ascii="Cambria Math" w:hAnsi="Cambria Math"/>
+                <w:sz w:val="22"/>
+                <w:szCs w:val="22"/>
+              </w:rPr>
+              <m:t>B</m:t>
+            </m:r>
+          </m:sub>
+        </m:sSub>
+      </m:oMath>
+      <w:r>
+        <w:rPr>
+          <w:sz w:val="22"/>
+          <w:szCs w:val="22"/>
+        </w:rPr>
+        <w:t xml:space="preserve"> is the Universal gas constant [8.314×103 J /(K. kmol)]</w:t>
+      </w:r>
+      <w:r>
+        <w:rPr>
+          <w:sz w:val="22"/>
+          <w:szCs w:val="22"/>
+        </w:rPr>
+        <w:t xml:space="preserve"> and</w:t>
+      </w:r>
+    </w:p>
+    <w:p>
+      <w:pPr>
+        <w:pStyle w:val="ListParagraph"/>
+        <w:numPr>
+          <w:ilvl w:val="0"/>
+          <w:numId w:val="13"/>
+        </w:numPr>
+        <w:spacing w:before="240" w:after="240"/>
+        <w:rPr>
+          <w:sz w:val="22"/>
+          <w:szCs w:val="22"/>
+        </w:rPr>
+      </w:pPr>
+      <m:oMath>
+        <m:r>
+          <w:rPr>
+            <w:rFonts w:ascii="Cambria Math" w:hAnsi="Cambria Math"/>
+            <w:sz w:val="22"/>
+            <w:szCs w:val="22"/>
+          </w:rPr>
+          <w:lastRenderedPageBreak/>
+          <m:t>T</m:t>
+        </m:r>
+      </m:oMath>
+      <w:r>
+        <w:rPr>
+          <w:sz w:val="22"/>
+          <w:szCs w:val="22"/>
+        </w:rPr>
+        <w:t xml:space="preserve"> is the absolute temperature.</w:t>
+      </w:r>
+    </w:p>
+    <w:p>
+      <w:pPr>
+        <w:spacing w:before="240" w:after="240"/>
+        <w:rPr>
+          <w:sz w:val="22"/>
+          <w:szCs w:val="22"/>
+        </w:rPr>
+      </w:pPr>
+      <w:r>
+        <w:rPr>
+          <w:sz w:val="22"/>
+          <w:szCs w:val="22"/>
+        </w:rPr>
+        <w:t xml:space="preserve">The difference between </w:t>
+      </w:r>
+      <m:oMath>
+        <m:sSub>
+          <m:sSubPr>
+            <m:ctrlPr>
+              <w:rPr>
+                <w:rFonts w:ascii="Cambria Math" w:hAnsi="Cambria Math"/>
+                <w:i/>
+                <w:sz w:val="22"/>
+                <w:szCs w:val="22"/>
+              </w:rPr>
+            </m:ctrlPr>
+          </m:sSubPr>
+          <m:e>
+            <m:r>
+              <w:rPr>
+                <w:rFonts w:ascii="Cambria Math" w:hAnsi="Cambria Math"/>
+                <w:sz w:val="22"/>
+                <w:szCs w:val="22"/>
+              </w:rPr>
+              <m:t>C</m:t>
+            </m:r>
+          </m:e>
+          <m:sub>
+            <m:r>
+              <w:rPr>
+                <w:rFonts w:ascii="Cambria Math" w:hAnsi="Cambria Math"/>
+                <w:sz w:val="22"/>
+                <w:szCs w:val="22"/>
+              </w:rPr>
+              <m:t>r</m:t>
+            </m:r>
+          </m:sub>
+        </m:sSub>
+      </m:oMath>
+      <w:r>
+        <w:rPr>
+          <w:sz w:val="22"/>
+          <w:szCs w:val="22"/>
+        </w:rPr>
+        <w:t xml:space="preserve"> and </w:t>
+      </w:r>
+      <m:oMath>
+        <m:sSub>
+          <m:sSubPr>
+            <m:ctrlPr>
+              <w:rPr>
+                <w:rFonts w:ascii="Cambria Math" w:hAnsi="Cambria Math"/>
+                <w:i/>
+                <w:sz w:val="22"/>
+                <w:szCs w:val="22"/>
+              </w:rPr>
+            </m:ctrlPr>
+          </m:sSubPr>
+          <m:e>
+            <m:r>
+              <w:rPr>
+                <w:rFonts w:ascii="Cambria Math" w:hAnsi="Cambria Math"/>
+                <w:sz w:val="22"/>
+                <w:szCs w:val="22"/>
+              </w:rPr>
+              <m:t>C</m:t>
+            </m:r>
+          </m:e>
+          <m:sub>
+            <m:r>
+              <w:rPr>
+                <w:rFonts w:ascii="Cambria Math" w:hAnsi="Cambria Math"/>
+                <w:sz w:val="22"/>
+                <w:szCs w:val="22"/>
+              </w:rPr>
+              <m:t>e</m:t>
+            </m:r>
+          </m:sub>
+        </m:sSub>
+      </m:oMath>
+      <w:r>
+        <w:rPr>
+          <w:sz w:val="22"/>
+          <w:szCs w:val="22"/>
+        </w:rPr>
+        <w:t xml:space="preserve"> induces a diffusive flux of atoms from the smaller to the larger particles.</w:t>
+      </w:r>
+      <w:r>
+        <w:rPr>
+          <w:sz w:val="22"/>
+          <w:szCs w:val="22"/>
+        </w:rPr>
+        <w:t xml:space="preserve"> </w:t>
+      </w:r>
+      <w:r>
+        <w:rPr>
+          <w:sz w:val="22"/>
+          <w:szCs w:val="22"/>
+        </w:rPr>
+        <w:t>Thus,</w:t>
+      </w:r>
+      <w:r>
+        <w:rPr>
+          <w:sz w:val="22"/>
+          <w:szCs w:val="22"/>
+        </w:rPr>
+        <w:t xml:space="preserve"> the average particle radius increases and the total number of particles decreases with time, as well as the total free surface enthalpy of the system.</w:t>
+      </w:r>
     </w:p>
     <w:p>
       <w:pPr>
@@ -169,6 +1604,13 @@
         </w:rPr>
         <w:t xml:space="preserve"> are deposited through a chemical reaction on a flat surface and you are asked to develop a general deposition model considering that the reaction can be a first or second order. Assume that both cases are diffusion controlled, the reaction velocity constants (RVCs) are the same and the diffusion rate is X times that of the RVCs. Write the model and make a drawing (by hand) to depict the phenomenon. </w:t>
       </w:r>
+      <w:r>
+        <w:rPr>
+          <w:sz w:val="28"/>
+          <w:szCs w:val="28"/>
+        </w:rPr>
+        <w:tab/>
+      </w:r>
     </w:p>
     <w:p>
       <w:pPr>
@@ -238,6 +1680,56 @@
           <w:szCs w:val="22"/>
         </w:rPr>
       </w:pPr>
+      <w:r>
+        <w:rPr>
+          <w:sz w:val="22"/>
+          <w:szCs w:val="22"/>
+        </w:rPr>
+        <w:t xml:space="preserve">The following is based on </w:t>
+      </w:r>
+      <w:r>
+        <w:rPr>
+          <w:sz w:val="22"/>
+          <w:szCs w:val="22"/>
+        </w:rPr>
+        <w:fldChar w:fldCharType="begin" w:fldLock="1"/>
+      </w:r>
+      <w:r>
+        <w:rPr>
+          <w:sz w:val="22"/>
+          <w:szCs w:val="22"/>
+        </w:rPr>
+        <w:instrText>ADDIN CSL_CITATION {"citationItems":[{"id":"ITEM-1","itemData":{"DOI":"10.1021/la010594z","ISSN":"0743-7463","abstract":"In this Letter we report a method for observing Marangoni convection driven fluid flow, in various soap bubble systems, using a UV-visible spectrophotometer. We also report time-dependent simultaneous measurement of the thickness of the fluid layer and thickness of the bubble film. The measurement is based on earlier reports of time-dependent monitoring of film thickness in a soap bubble by observing the interference maxima and minima occurring in the UV-visible region of wavelength. In the present case the interference maxima and minima due to the upward fluid flow appeared superimposed on those due to film thickness. Our observations suggest that the fluid layer thickness remains nearly constant for both vertical and horizontal bubbles even though the film thickness changes with time. The observed values of the fluid layer thickness are about 6.94 ± 0.15 μm for the vertical bubble and about 4.75 ± 0.09 μm for the horizontal bubble. Also, the intensity of the interference peaks due to Marangoni convection goes down as the film thickness reduces which indicates a possible decrease in refractive index of the fluid with time.","author":[{"dropping-particle":"","family":"Sarma","given":"Tridib Kumar","non-dropping-particle":"","parse-names":false,"suffix":""},{"dropping-particle":"","family":"Chattopadhyay","given":"Arun","non-dropping-particle":"","parse-names":false,"suffix":""}],"container-title":"Langmuir","id":"ITEM-1","issue":"21","issued":{"date-parts":[["2001","10"]]},"page":"6399-6403","title":"Simultaneous Measurement of Flowing Fluid Layer and Film Thickness of a Soap Bubble Using a UV−Visible Spectrophotometer","type":"article-journal","volume":"17"},"uris":["http://www.mendeley.com/documents/?uuid=650a5d1c-9227-4cf8-a565-06f6f7521eb5"]}],"mendeley":{"formattedCitation":"[3]","plainTextFormattedCitation":"[3]"},"properties":{"noteIndex":0},"schema":"https://github.com/citation-style-language/schema/raw/master/csl-citation.json"}</w:instrText>
+      </w:r>
+      <w:r>
+        <w:rPr>
+          <w:sz w:val="22"/>
+          <w:szCs w:val="22"/>
+        </w:rPr>
+        <w:fldChar w:fldCharType="separate"/>
+      </w:r>
+      <w:r>
+        <w:rPr>
+          <w:noProof/>
+          <w:sz w:val="22"/>
+          <w:szCs w:val="22"/>
+        </w:rPr>
+        <w:t>[3]</w:t>
+      </w:r>
+      <w:r>
+        <w:rPr>
+          <w:sz w:val="22"/>
+          <w:szCs w:val="22"/>
+        </w:rPr>
+        <w:fldChar w:fldCharType="end"/>
+      </w:r>
+      <w:r>
+        <w:rPr>
+          <w:sz w:val="22"/>
+          <w:szCs w:val="22"/>
+        </w:rPr>
+        <w:t>.</w:t>
+      </w:r>
     </w:p>
     <w:p>
       <w:pPr>
@@ -284,6 +1776,215 @@
           <w:szCs w:val="22"/>
         </w:rPr>
       </w:pPr>
+      <w:r>
+        <w:rPr>
+          <w:sz w:val="22"/>
+          <w:szCs w:val="22"/>
+        </w:rPr>
+        <w:t xml:space="preserve">The following is based on </w:t>
+      </w:r>
+      <w:r>
+        <w:rPr>
+          <w:sz w:val="22"/>
+          <w:szCs w:val="22"/>
+        </w:rPr>
+        <w:fldChar w:fldCharType="begin" w:fldLock="1"/>
+      </w:r>
+      <w:r>
+        <w:rPr>
+          <w:sz w:val="22"/>
+          <w:szCs w:val="22"/>
+        </w:rPr>
+        <w:instrText>ADDIN CSL_CITATION {"citationItems":[{"id":"ITEM-1","itemData":{"DOI":"10.1103/PhysRevB.72.195408","ISSN":"1098-0121","abstract":"The mechanisms controlling the nanostructuring of thin metal-on-oxide films by nanosecond pulsed excimer lasers are investigated. When permitted by the interfacial energetics, the breakup of the metal film into nanoscale islands is observed. A range of metals (Au, Ag, Mo, Ni, Ti, and Zn) with differing physical and thermodynamic properties, and differing tendencies for oxide formation, are investigated. The nature of the interfacial metal-substrate interaction, the thermal conductivity of the substrate, and the initial thickness of the metal film are all shown to be of importance when discussing the mechanism for nanoscale island formation under high fluence irradiation. It is postulated that the resulting nanoparticle size distribution is influenced by the surface roughness of the initial film and the Rayleigh instability criterion. The results obtained are compared with simulations of the heat transfer through the film in order to further elucidate the mechanisms. The results are expected to be applicable to the laser induced melting of a large range of different materials, where poor wetting of substrate by the liquid phase is observed. © 2005 The American Physical Society.","author":[{"dropping-particle":"","family":"Henley","given":"S. J.","non-dropping-particle":"","parse-names":false,"suffix":""},{"dropping-particle":"","family":"Carey","given":"J. D.","non-dropping-particle":"","parse-names":false,"suffix":""},{"dropping-particle":"","family":"Silva","given":"S. R. P.","non-dropping-particle":"","parse-names":false,"suffix":""}],"container-title":"Physical Review B","id":"ITEM-1","issue":"19","issued":{"date-parts":[["2005","11","8"]]},"page":"195408","title":"Pulsed-laser-induced nanoscale island formation in thin metal-on-oxide films","type":"article-journal","volume":"72"},"uris":["http://www.mendeley.com/documents/?uuid=2166ec60-c3d7-45a6-b211-f4b61144e9a2"]},{"id":"ITEM-2","itemData":{"DOI":"10.3390/nano8070477","ISSN":"2079-4991","abstract":"Shape-and size-controlled metallic nanoparticles are very important due to their wide applicability. Such particles have been fabricated by chemosynthesis, chemical-vapor deposition, and laser processing. Pulsed-laser deposition and laser-induced dot transfer use ejections of molten layers and solid-liquid-solid processes to fabricate nanoparticles with a radius of some tens to hundreds of nm. In these processes, the nanoparticles are collected on an acceptor substrate. In the present experiment, we used laser-interference processing of gold thin films, which deposited nanoparticles directly on the source thin film with a yield ratio. A typical nanoparticle had roundness fr = 0.99 and circularity fcirc = 0.869, and the radius was controllable between 69 and 188 nm. The smallest radius was 82 nm on average, and the smallest standard deviation was 3 nm. The simplicity, high yield, and ideal features of the nanoparticles produced by this method will broaden the range of applications of nanoparticles in fields such as plasmonics.","author":[{"dropping-particle":"","family":"Nakata","given":"Yoshiki","non-dropping-particle":"","parse-names":false,"suffix":""},{"dropping-particle":"","family":"Murakawa","given":"Keiichi","non-dropping-particle":"","parse-names":false,"suffix":""},{"dropping-particle":"","family":"Miyanaga","given":"Noriaki","non-dropping-particle":"","parse-names":false,"suffix":""},{"dropping-particle":"","family":"Narazaki","given":"Aiko","non-dropping-particle":"","parse-names":false,"suffix":""},{"dropping-particle":"","family":"Shoji","given":"Tatsuya","non-dropping-particle":"","parse-names":false,"suffix":""},{"dropping-particle":"","family":"Tsuboi","given":"Yasuyuki","non-dropping-particle":"","parse-names":false,"suffix":""}],"container-title":"Nanomaterials","id":"ITEM-2","issue":"7","issued":{"date-parts":[["2018","6","28"]]},"page":"477","title":"Local Melting of Gold Thin Films by Femtosecond Laser-Interference Processing to Generate Nanoparticles on a Source Target","type":"article-journal","volume":"8"},"uris":["http://www.mendeley.com/documents/?uuid=713b8637-8c92-469d-8ae0-a311f535f98c"]},{"id":"ITEM-3","itemData":{"DOI":"10.1080/09500830600957357","ISSN":"0950-0839","abstract":"Square grids of gold dots were prepared from several nanometer gold films by locally confined excimer laser ablation. Diffraction-mask projection laser ablation at a wavelength of 248</w:instrText>
+      </w:r>
+      <w:r>
+        <w:rPr>
+          <w:rFonts w:ascii="Cambria Math" w:hAnsi="Cambria Math" w:cs="Cambria Math"/>
+          <w:sz w:val="22"/>
+          <w:szCs w:val="22"/>
+        </w:rPr>
+        <w:instrText>∈</w:instrText>
+      </w:r>
+      <w:r>
+        <w:rPr>
+          <w:sz w:val="22"/>
+          <w:szCs w:val="22"/>
+        </w:rPr>
+        <w:instrText>nm was used to convert Au films of 3, 6 and 9</w:instrText>
+      </w:r>
+      <w:r>
+        <w:rPr>
+          <w:rFonts w:ascii="Cambria Math" w:hAnsi="Cambria Math" w:cs="Cambria Math"/>
+          <w:sz w:val="22"/>
+          <w:szCs w:val="22"/>
+        </w:rPr>
+        <w:instrText>∈</w:instrText>
+      </w:r>
+      <w:r>
+        <w:rPr>
+          <w:sz w:val="22"/>
+          <w:szCs w:val="22"/>
+        </w:rPr>
+        <w:instrText>nm thickness on sapphire substrates into well-ordered arrangements of substrate-adhered gold nanodots. Employing a checkerboard phase mask, gold-cap diameters between 75 and 115</w:instrText>
+      </w:r>
+      <w:r>
+        <w:rPr>
+          <w:rFonts w:ascii="Cambria Math" w:hAnsi="Cambria Math" w:cs="Cambria Math"/>
+          <w:sz w:val="22"/>
+          <w:szCs w:val="22"/>
+        </w:rPr>
+        <w:instrText>∈</w:instrText>
+      </w:r>
+      <w:r>
+        <w:rPr>
+          <w:sz w:val="22"/>
+          <w:szCs w:val="22"/>
+        </w:rPr>
+        <w:instrText xml:space="preserve">nm can be obtained. The methodology allows simultaneous ablation of areas of </w:instrText>
+      </w:r>
+      <w:r>
+        <w:rPr>
+          <w:rFonts w:ascii="Cambria Math" w:hAnsi="Cambria Math" w:cs="Cambria Math"/>
+          <w:sz w:val="22"/>
+          <w:szCs w:val="22"/>
+        </w:rPr>
+        <w:instrText>∼</w:instrText>
+      </w:r>
+      <w:r>
+        <w:rPr>
+          <w:sz w:val="22"/>
+          <w:szCs w:val="22"/>
+        </w:rPr>
+        <w:instrText>50</w:instrText>
+      </w:r>
+      <w:r>
+        <w:rPr>
+          <w:rFonts w:ascii="Cambria Math" w:hAnsi="Cambria Math" w:cs="Cambria Math"/>
+          <w:sz w:val="22"/>
+          <w:szCs w:val="22"/>
+        </w:rPr>
+        <w:instrText>∈</w:instrText>
+      </w:r>
+      <w:r>
+        <w:rPr>
+          <w:rFonts w:ascii="Calibri" w:hAnsi="Calibri" w:cs="Calibri"/>
+          <w:sz w:val="22"/>
+          <w:szCs w:val="22"/>
+        </w:rPr>
+        <w:instrText>×</w:instrText>
+      </w:r>
+      <w:r>
+        <w:rPr>
+          <w:rFonts w:ascii="Cambria Math" w:hAnsi="Cambria Math" w:cs="Cambria Math"/>
+          <w:sz w:val="22"/>
+          <w:szCs w:val="22"/>
+        </w:rPr>
+        <w:instrText>∈</w:instrText>
+      </w:r>
+      <w:r>
+        <w:rPr>
+          <w:sz w:val="22"/>
+          <w:szCs w:val="22"/>
+        </w:rPr>
+        <w:instrText>50</w:instrText>
+      </w:r>
+      <w:r>
+        <w:rPr>
+          <w:rFonts w:ascii="Cambria Math" w:hAnsi="Cambria Math" w:cs="Cambria Math"/>
+          <w:sz w:val="22"/>
+          <w:szCs w:val="22"/>
+        </w:rPr>
+        <w:instrText>∈</w:instrText>
+      </w:r>
+      <w:r>
+        <w:rPr>
+          <w:rFonts w:ascii="Calibri" w:hAnsi="Calibri" w:cs="Calibri"/>
+          <w:sz w:val="22"/>
+          <w:szCs w:val="22"/>
+        </w:rPr>
+        <w:instrText>μ</w:instrText>
+      </w:r>
+      <w:r>
+        <w:rPr>
+          <w:sz w:val="22"/>
+          <w:szCs w:val="22"/>
+        </w:rPr>
+        <w:instrText>m in about 1</w:instrText>
+      </w:r>
+      <w:r>
+        <w:rPr>
+          <w:rFonts w:ascii="Cambria Math" w:hAnsi="Cambria Math" w:cs="Cambria Math"/>
+          <w:sz w:val="22"/>
+          <w:szCs w:val="22"/>
+        </w:rPr>
+        <w:instrText>∈</w:instrText>
+      </w:r>
+      <w:r>
+        <w:rPr>
+          <w:sz w:val="22"/>
+          <w:szCs w:val="22"/>
+        </w:rPr>
+        <w:instrText>s and, hence, represents a valuable supplement to the more laborious methods currently in use for the preparation of nanodot template patterns for, say, nanowire growth.","author":[{"dropping-particle":"","family":"Höche</w:instrText>
+      </w:r>
+      <w:r>
+        <w:rPr>
+          <w:rFonts w:ascii="Cambria Math" w:hAnsi="Cambria Math" w:cs="Cambria Math"/>
+          <w:sz w:val="22"/>
+          <w:szCs w:val="22"/>
+        </w:rPr>
+        <w:instrText>∗</w:instrText>
+      </w:r>
+      <w:r>
+        <w:rPr>
+          <w:sz w:val="22"/>
+          <w:szCs w:val="22"/>
+        </w:rPr>
+        <w:instrText>","given":"T.","non-dropping-particle":"","parse-names":false,"suffix":""},{"dropping-particle":"","family":"B</w:instrText>
+      </w:r>
+      <w:r>
+        <w:rPr>
+          <w:rFonts w:ascii="Calibri" w:hAnsi="Calibri" w:cs="Calibri"/>
+          <w:sz w:val="22"/>
+          <w:szCs w:val="22"/>
+        </w:rPr>
+        <w:instrText>ö</w:instrText>
+      </w:r>
+      <w:r>
+        <w:rPr>
+          <w:sz w:val="22"/>
+          <w:szCs w:val="22"/>
+        </w:rPr>
+        <w:instrText>hme","given":"R.","non-dropping-particle":"","parse-names":false,"suffix":""},{"dropping-particle":"","family":"Gerlach","given":"J. W.","non-dropping-particle":"","parse-names":false,"suffix":""},{"dropping-particle":"","family":"Rauschenbach","given":"B.","non-dropping-particle":"","parse-names":false,"suffix":""},{"dropping-particle":"","family":"Syrowatka","given":"F.","non-dropping-particle":"","parse-names":false,"suffix":""}],"container-title":"Philosophical Magazine Letters","id":"ITEM-3","issue":"10","issued":{"date-parts":[["2006","10"]]},"page":"661-667","title":"Nanoscale laser patterning of thin gold films","type":"article-journal","volume":"86"},"uris":["http://www.mendeley.com/documents/?uuid=bafe5895-0b70-4d13-8923-7203db9a48d9"]},{"id":"ITEM-4","itemData":{"DOI":"10.1088/0957-4484/20/28/285310","ISSN":"0957-4484","abstract":"We propose and demonstrate a new method for fabricating periodic arrays of metal nanodots over a large area. In this method, metal nanogratings were first patterned on a substrate by nanoimprint lithography and lift-off, and were then melted using a single excimer laser pulse. We found that the laser melting broke the metal nanogratings into periodic nanodots. Furthermore, we demonstrated the control of the nanodot array pitch using a substrate surface topology, and the fabrication of two-dimensional periodic metal nanodot arrays of 70nm diameter and 200nm period. The fragmentation of lines into dots was attributed to the Rayleigh instability in a liquid cylinder. © 2009 IOP Publishing Ltd.","author":[{"dropping-particle":"","family":"Xia","given":"Qiangfei","non-dropping-particle":"","parse-names":false,"suffix":""},{"dropping-particle":"","family":"Chou","given":"Stephen Y.","non-dropping-particle":"","parse-names":false,"suffix":""}],"container-title":"Nanotechnology","id":"ITEM-4","issue":"28","issued":{"date-parts":[["2009","7","15"]]},"page":"285310","title":"The fabrication of periodic metal nanodot arrays through pulsed laser melting induced fragmentation of metal nanogratings","type":"article-journal","volume":"20"},"uris":["http://www.mendeley.com/documents/?uuid=64b5cf99-af18-464b-8997-3cb959f60bf6"]},{"id":"ITEM-5","itemData":{"DOI":"10.1007/s10853-005-1927-6","ISSN":"0022-2461","abstract":"Surface tension plays an important role in lowering the melting temperature of nanometer-sized particles, but whether the surface tension determined in macro scale is valid for the nanometer-sized particles is unclear. Moreover, the melting of the nanometer-sized particles formed on solid substrates can be affected by interfacial tension, but no research has been reported on the effect of substrates on the melting temperature. Therefore, in order to predict the melting temperature of nanometer-sized metallic particles on solid substrates, thermodynamic parameters such as surface tension and interfacial tension should be properly estimated. In the present work, thermodynamic assesment is given on the melting temperature of gold particles in nanometer-size placed on a graphite substrate. Surface tension of liquid gold and the contact angle between liquid gold and the graphite substrate are measured by the constrained drop method and the sessile drop method in macro scale, respectively. Then, the effect of the graphite substrate on the melting temperature of nanometer-sized gold particles are examined by thermodynamic calculations minimizing the total Gibbs free energy, the sum of bulk, surface and interface energies. It is found that the graphite substrate has negligible effect on the melting temperature of nanometer-sized gold particles. Thermodynamic assessments provide that the surface tension of solid gold is 1.339 N/m at 1373 K and that the decrease in the surface tension of liquid gold with size will be considerable for the particles smaller than ~5 nm. © 2005 Springer Science + Business Media, Inc.","author":[{"dropping-particle":"","family":"Lee","given":"J.","non-dropping-particle":"","parse-names":false,"suffix":""},{"dropping-particle":"","family":"Nakamoto","given":"M.","non-dropping-particle":"","parse-names":false,"suffix":""},{"dropping-particle":"","family":"Tanaka","given":"T.","non-dropping-particle":"","parse-names":false,"suffix":""}],"container-title":"Journal of Materials Science","id":"ITEM-5","issue":"9-10","issued":{"date-parts":[["2005","5"]]},"page":"2167-2171","title":"Thermodynamic study on the melting of nanometer-sized gold particles on graphite substrate","type":"article-journal","volume":"40"},"uris":["http://www.mendeley.com/documents/?uuid=e679ecd1-2635-446f-b6c2-f1ec9d54dbbd"]}],"mendeley":{"formattedCitation":"[4–8]","plainTextFormattedCitation":"[4–8]","previouslyFormattedCitation":"[3–7]"},"properties":{"noteIndex":0},"schema":"https://github.com/citation-style-language/schema/raw/master/csl-citation.json"}</w:instrText>
+      </w:r>
+      <w:r>
+        <w:rPr>
+          <w:sz w:val="22"/>
+          <w:szCs w:val="22"/>
+        </w:rPr>
+        <w:fldChar w:fldCharType="separate"/>
+      </w:r>
+      <w:r>
+        <w:rPr>
+          <w:noProof/>
+          <w:sz w:val="22"/>
+          <w:szCs w:val="22"/>
+        </w:rPr>
+        <w:t>[4–8]</w:t>
+      </w:r>
+      <w:r>
+        <w:rPr>
+          <w:sz w:val="22"/>
+          <w:szCs w:val="22"/>
+        </w:rPr>
+        <w:fldChar w:fldCharType="end"/>
+      </w:r>
+      <w:r>
+        <w:rPr>
+          <w:sz w:val="22"/>
+          <w:szCs w:val="22"/>
+        </w:rPr>
+        <w:t>.</w:t>
+      </w:r>
     </w:p>
     <w:p>
       <w:pPr>
@@ -302,15 +2003,7 @@
         <w:t>must</w:t>
       </w:r>
       <w:r>
-        <w:t xml:space="preserve"> do </w:t>
-      </w:r>
-      <w:proofErr w:type="gramStart"/>
-      <w:r>
-        <w:t>in order to</w:t>
-      </w:r>
-      <w:proofErr w:type="gramEnd"/>
-      <w:r>
-        <w:t xml:space="preserve"> determine the number of nanodots</w:t>
+        <w:t xml:space="preserve"> do in order to determine the number of nanodots</w:t>
       </w:r>
     </w:p>
     <w:p>
@@ -356,7 +2049,6 @@
         <w:ind w:left="709" w:hanging="425"/>
       </w:pPr>
       <w:r>
-        <w:lastRenderedPageBreak/>
         <w:t>Show the calculations of how many nanodots you will get.</w:t>
       </w:r>
     </w:p>
@@ -409,6 +2101,7 @@
           <w:sz w:val="22"/>
           <w:szCs w:val="22"/>
         </w:rPr>
+        <w:lastRenderedPageBreak/>
         <w:t>Note:</w:t>
       </w:r>
       <w:r>
@@ -435,15 +2128,6 @@
         </w:rPr>
         <w:t xml:space="preserve"> you can use reported data for surface tension, density, etc.</w:t>
       </w:r>
-    </w:p>
-    <w:p>
-      <w:pPr>
-        <w:spacing w:before="240" w:after="240"/>
-        <w:rPr>
-          <w:sz w:val="22"/>
-          <w:szCs w:val="22"/>
-        </w:rPr>
-      </w:pPr>
     </w:p>
     <w:p>
       <w:pPr>
@@ -464,23 +2148,7 @@
           <w:sz w:val="28"/>
           <w:szCs w:val="28"/>
         </w:rPr>
-        <w:t xml:space="preserve">You are being interviewed by the CEO of the company Non-Gray Metals, and they asked you make a </w:t>
-      </w:r>
-      <w:proofErr w:type="gramStart"/>
-      <w:r>
-        <w:rPr>
-          <w:sz w:val="28"/>
-          <w:szCs w:val="28"/>
-        </w:rPr>
-        <w:t>3 slide</w:t>
-      </w:r>
-      <w:proofErr w:type="gramEnd"/>
-      <w:r>
-        <w:rPr>
-          <w:sz w:val="28"/>
-          <w:szCs w:val="28"/>
-        </w:rPr>
-        <w:t xml:space="preserve"> power point presentation based on the paper</w:t>
+        <w:t>You are being interviewed by the CEO of the company Non-Gray Metals, and they asked you make a 3 slide power point presentation based on the paper</w:t>
       </w:r>
       <w:r>
         <w:rPr>
@@ -557,23 +2225,7 @@
           <w:sz w:val="28"/>
           <w:szCs w:val="28"/>
         </w:rPr>
-        <w:t xml:space="preserve">Observe the surface of the gold </w:t>
-      </w:r>
-      <w:proofErr w:type="spellStart"/>
-      <w:r>
-        <w:rPr>
-          <w:sz w:val="28"/>
-          <w:szCs w:val="28"/>
-        </w:rPr>
-        <w:t>nanoporous</w:t>
-      </w:r>
-      <w:proofErr w:type="spellEnd"/>
-      <w:r>
-        <w:rPr>
-          <w:sz w:val="28"/>
-          <w:szCs w:val="28"/>
-        </w:rPr>
-        <w:t xml:space="preserve"> film given in the paper </w:t>
+        <w:t xml:space="preserve">Observe the surface of the gold nanoporous film given in the paper </w:t>
       </w:r>
       <w:r>
         <w:rPr>
@@ -593,29 +2245,7 @@
           <w:sz w:val="28"/>
           <w:szCs w:val="28"/>
         </w:rPr>
-        <w:t xml:space="preserve">Localized surface plasmon resonance of </w:t>
-      </w:r>
-      <w:proofErr w:type="spellStart"/>
-      <w:r>
-        <w:rPr>
-          <w:b/>
-          <w:bCs/>
-          <w:smallCaps/>
-          <w:sz w:val="28"/>
-          <w:szCs w:val="28"/>
-        </w:rPr>
-        <w:t>nanoporous</w:t>
-      </w:r>
-      <w:proofErr w:type="spellEnd"/>
-      <w:r>
-        <w:rPr>
-          <w:b/>
-          <w:bCs/>
-          <w:smallCaps/>
-          <w:sz w:val="28"/>
-          <w:szCs w:val="28"/>
-        </w:rPr>
-        <w:t xml:space="preserve"> gold</w:t>
+        <w:t>Localized surface plasmon resonance of nanoporous gold</w:t>
       </w:r>
       <w:r>
         <w:rPr>
@@ -678,15 +2308,7 @@
           <w:sz w:val="28"/>
           <w:szCs w:val="28"/>
         </w:rPr>
-        <w:t>You want to start your own company on the fabrication of nano-porous membranes. You found the article</w:t>
-      </w:r>
-      <w:proofErr w:type="gramStart"/>
-      <w:r>
-        <w:rPr>
-          <w:sz w:val="28"/>
-          <w:szCs w:val="28"/>
-        </w:rPr>
-        <w:t xml:space="preserve">:  </w:t>
+        <w:t xml:space="preserve">You want to start your own company on the fabrication of nano-porous membranes. You found the article:  </w:t>
       </w:r>
       <w:r>
         <w:rPr>
@@ -696,30 +2318,7 @@
           <w:sz w:val="28"/>
           <w:szCs w:val="28"/>
         </w:rPr>
-        <w:t>“</w:t>
-      </w:r>
-      <w:proofErr w:type="spellStart"/>
-      <w:proofErr w:type="gramEnd"/>
-      <w:r>
-        <w:rPr>
-          <w:b/>
-          <w:bCs/>
-          <w:smallCaps/>
-          <w:sz w:val="28"/>
-          <w:szCs w:val="28"/>
-        </w:rPr>
-        <w:t>Nanoporous</w:t>
-      </w:r>
-      <w:proofErr w:type="spellEnd"/>
-      <w:r>
-        <w:rPr>
-          <w:b/>
-          <w:bCs/>
-          <w:smallCaps/>
-          <w:sz w:val="28"/>
-          <w:szCs w:val="28"/>
-        </w:rPr>
-        <w:t xml:space="preserve"> aluminum oxide membranes for biomedical micro hydraulic devices”</w:t>
+        <w:t>“Nanoporous aluminum oxide membranes for biomedical micro hydraulic devices”</w:t>
       </w:r>
       <w:r>
         <w:rPr>
@@ -753,8 +2352,350 @@
         </w:rPr>
       </w:pPr>
     </w:p>
+    <w:p>
+      <w:pPr>
+        <w:rPr>
+          <w:sz w:val="22"/>
+          <w:szCs w:val="22"/>
+        </w:rPr>
+      </w:pPr>
+      <w:r>
+        <w:rPr>
+          <w:sz w:val="22"/>
+          <w:szCs w:val="22"/>
+        </w:rPr>
+        <w:br w:type="page"/>
+      </w:r>
+    </w:p>
+    <w:p>
+      <w:pPr>
+        <w:pStyle w:val="Heading1"/>
+        <w:spacing w:after="240"/>
+        <w:rPr>
+          <w:sz w:val="28"/>
+          <w:szCs w:val="28"/>
+        </w:rPr>
+      </w:pPr>
+      <w:r>
+        <w:rPr>
+          <w:sz w:val="28"/>
+          <w:szCs w:val="28"/>
+        </w:rPr>
+        <w:lastRenderedPageBreak/>
+        <w:t>References</w:t>
+      </w:r>
+    </w:p>
+    <w:p>
+      <w:pPr>
+        <w:widowControl w:val="0"/>
+        <w:autoSpaceDE w:val="0"/>
+        <w:autoSpaceDN w:val="0"/>
+        <w:adjustRightInd w:val="0"/>
+        <w:spacing w:before="240" w:after="240"/>
+        <w:ind w:left="640" w:hanging="640"/>
+        <w:rPr>
+          <w:rFonts w:ascii="Calibri" w:hAnsi="Calibri" w:cs="Calibri"/>
+          <w:noProof/>
+          <w:sz w:val="22"/>
+        </w:rPr>
+      </w:pPr>
+      <w:r>
+        <w:rPr>
+          <w:sz w:val="22"/>
+          <w:szCs w:val="22"/>
+        </w:rPr>
+        <w:fldChar w:fldCharType="begin" w:fldLock="1"/>
+      </w:r>
+      <w:r>
+        <w:rPr>
+          <w:sz w:val="22"/>
+          <w:szCs w:val="22"/>
+        </w:rPr>
+        <w:instrText xml:space="preserve">ADDIN Mendeley Bibliography CSL_BIBLIOGRAPHY </w:instrText>
+      </w:r>
+      <w:r>
+        <w:rPr>
+          <w:sz w:val="22"/>
+          <w:szCs w:val="22"/>
+        </w:rPr>
+        <w:fldChar w:fldCharType="separate"/>
+      </w:r>
+      <w:r>
+        <w:rPr>
+          <w:rFonts w:ascii="Calibri" w:hAnsi="Calibri" w:cs="Calibri"/>
+          <w:noProof/>
+          <w:sz w:val="22"/>
+        </w:rPr>
+        <w:t>[1]</w:t>
+      </w:r>
+      <w:r>
+        <w:rPr>
+          <w:rFonts w:ascii="Calibri" w:hAnsi="Calibri" w:cs="Calibri"/>
+          <w:noProof/>
+          <w:sz w:val="22"/>
+        </w:rPr>
+        <w:tab/>
+        <w:t>P.W. Voorhees, The theory of Ostwald ripening, J. Stat. Phys. 38 (1985) 231–252. https://doi.org/10.1007/BF01017860.</w:t>
+      </w:r>
+    </w:p>
+    <w:p>
+      <w:pPr>
+        <w:widowControl w:val="0"/>
+        <w:autoSpaceDE w:val="0"/>
+        <w:autoSpaceDN w:val="0"/>
+        <w:adjustRightInd w:val="0"/>
+        <w:spacing w:before="240" w:after="240"/>
+        <w:ind w:left="640" w:hanging="640"/>
+        <w:rPr>
+          <w:rFonts w:ascii="Calibri" w:hAnsi="Calibri" w:cs="Calibri"/>
+          <w:noProof/>
+          <w:sz w:val="22"/>
+        </w:rPr>
+      </w:pPr>
+      <w:r>
+        <w:rPr>
+          <w:rFonts w:ascii="Calibri" w:hAnsi="Calibri" w:cs="Calibri"/>
+          <w:noProof/>
+          <w:sz w:val="22"/>
+        </w:rPr>
+        <w:t>[2]</w:t>
+      </w:r>
+      <w:r>
+        <w:rPr>
+          <w:rFonts w:ascii="Calibri" w:hAnsi="Calibri" w:cs="Calibri"/>
+          <w:noProof/>
+          <w:sz w:val="22"/>
+        </w:rPr>
+        <w:tab/>
+        <w:t>P.W. Voorhees, Coarsening, Modeling Grain Growth, in: Encycl. Mater. Sci. Technol., Elsevier, 2001: pp. 1255–1258. https://doi.org/10.1016/B0-08-043152-6/00236-9.</w:t>
+      </w:r>
+    </w:p>
+    <w:p>
+      <w:pPr>
+        <w:widowControl w:val="0"/>
+        <w:autoSpaceDE w:val="0"/>
+        <w:autoSpaceDN w:val="0"/>
+        <w:adjustRightInd w:val="0"/>
+        <w:spacing w:before="240" w:after="240"/>
+        <w:ind w:left="640" w:hanging="640"/>
+        <w:rPr>
+          <w:rFonts w:ascii="Calibri" w:hAnsi="Calibri" w:cs="Calibri"/>
+          <w:noProof/>
+          <w:sz w:val="22"/>
+        </w:rPr>
+      </w:pPr>
+      <w:r>
+        <w:rPr>
+          <w:rFonts w:ascii="Calibri" w:hAnsi="Calibri" w:cs="Calibri"/>
+          <w:noProof/>
+          <w:sz w:val="22"/>
+        </w:rPr>
+        <w:t>[3]</w:t>
+      </w:r>
+      <w:r>
+        <w:rPr>
+          <w:rFonts w:ascii="Calibri" w:hAnsi="Calibri" w:cs="Calibri"/>
+          <w:noProof/>
+          <w:sz w:val="22"/>
+        </w:rPr>
+        <w:tab/>
+        <w:t>T.K. Sarma, A. Chattopadhyay, Simultaneous Measurement of Flowing Fluid Layer and Film Thickness of a Soap Bubble Using a UV−Visible Spectrophotometer, Langmuir. 17 (2001) 6399–6403. https://doi.org/10.1021/la010594z.</w:t>
+      </w:r>
+    </w:p>
+    <w:p>
+      <w:pPr>
+        <w:widowControl w:val="0"/>
+        <w:autoSpaceDE w:val="0"/>
+        <w:autoSpaceDN w:val="0"/>
+        <w:adjustRightInd w:val="0"/>
+        <w:spacing w:before="240" w:after="240"/>
+        <w:ind w:left="640" w:hanging="640"/>
+        <w:rPr>
+          <w:rFonts w:ascii="Calibri" w:hAnsi="Calibri" w:cs="Calibri"/>
+          <w:noProof/>
+          <w:sz w:val="22"/>
+        </w:rPr>
+      </w:pPr>
+      <w:r>
+        <w:rPr>
+          <w:rFonts w:ascii="Calibri" w:hAnsi="Calibri" w:cs="Calibri"/>
+          <w:noProof/>
+          <w:sz w:val="22"/>
+        </w:rPr>
+        <w:t>[4]</w:t>
+      </w:r>
+      <w:r>
+        <w:rPr>
+          <w:rFonts w:ascii="Calibri" w:hAnsi="Calibri" w:cs="Calibri"/>
+          <w:noProof/>
+          <w:sz w:val="22"/>
+        </w:rPr>
+        <w:tab/>
+        <w:t>S.J. Henley, J.D. Carey, S.R.P. Silva, Pulsed-laser-induced nanoscale island formation in thin metal-on-oxide films, Phys. Rev. B. 72 (2005) 195408. https://doi.org/10.1103/PhysRevB.72.195408.</w:t>
+      </w:r>
+    </w:p>
+    <w:p>
+      <w:pPr>
+        <w:widowControl w:val="0"/>
+        <w:autoSpaceDE w:val="0"/>
+        <w:autoSpaceDN w:val="0"/>
+        <w:adjustRightInd w:val="0"/>
+        <w:spacing w:before="240" w:after="240"/>
+        <w:ind w:left="640" w:hanging="640"/>
+        <w:rPr>
+          <w:rFonts w:ascii="Calibri" w:hAnsi="Calibri" w:cs="Calibri"/>
+          <w:noProof/>
+          <w:sz w:val="22"/>
+        </w:rPr>
+      </w:pPr>
+      <w:r>
+        <w:rPr>
+          <w:rFonts w:ascii="Calibri" w:hAnsi="Calibri" w:cs="Calibri"/>
+          <w:noProof/>
+          <w:sz w:val="22"/>
+        </w:rPr>
+        <w:t>[5]</w:t>
+      </w:r>
+      <w:r>
+        <w:rPr>
+          <w:rFonts w:ascii="Calibri" w:hAnsi="Calibri" w:cs="Calibri"/>
+          <w:noProof/>
+          <w:sz w:val="22"/>
+        </w:rPr>
+        <w:tab/>
+        <w:t>Y. Nakata, K. Murakawa, N. Miyanaga, A. Narazaki, T. Shoji, Y. Tsuboi, Local Melting of Gold Thin Films by Femtosecond Laser-Interference Processing to Generate Nanoparticles on a Source Target, Nanomaterials. 8 (2018) 477. https://doi.org/10.3390/nano8070477.</w:t>
+      </w:r>
+    </w:p>
+    <w:p>
+      <w:pPr>
+        <w:widowControl w:val="0"/>
+        <w:autoSpaceDE w:val="0"/>
+        <w:autoSpaceDN w:val="0"/>
+        <w:adjustRightInd w:val="0"/>
+        <w:spacing w:before="240" w:after="240"/>
+        <w:ind w:left="640" w:hanging="640"/>
+        <w:rPr>
+          <w:rFonts w:ascii="Calibri" w:hAnsi="Calibri" w:cs="Calibri"/>
+          <w:noProof/>
+          <w:sz w:val="22"/>
+        </w:rPr>
+      </w:pPr>
+      <w:r>
+        <w:rPr>
+          <w:rFonts w:ascii="Calibri" w:hAnsi="Calibri" w:cs="Calibri"/>
+          <w:noProof/>
+          <w:sz w:val="22"/>
+        </w:rPr>
+        <w:t>[6]</w:t>
+      </w:r>
+      <w:r>
+        <w:rPr>
+          <w:rFonts w:ascii="Calibri" w:hAnsi="Calibri" w:cs="Calibri"/>
+          <w:noProof/>
+          <w:sz w:val="22"/>
+        </w:rPr>
+        <w:tab/>
+        <w:t>T. Höche</w:t>
+      </w:r>
+      <w:r>
+        <w:rPr>
+          <w:rFonts w:ascii="Cambria Math" w:hAnsi="Cambria Math" w:cs="Cambria Math"/>
+          <w:noProof/>
+          <w:sz w:val="22"/>
+        </w:rPr>
+        <w:t>∗</w:t>
+      </w:r>
+      <w:r>
+        <w:rPr>
+          <w:rFonts w:ascii="Calibri" w:hAnsi="Calibri" w:cs="Calibri"/>
+          <w:noProof/>
+          <w:sz w:val="22"/>
+        </w:rPr>
+        <w:t>, R. Böhme, J.W. Gerlach, B. Rauschenbach, F. Syrowatka, Nanoscale laser patterning of thin gold films, Philos. Mag. Lett. 86 (2006) 661–667. https://doi.org/10.1080/09500830600957357.</w:t>
+      </w:r>
+    </w:p>
+    <w:p>
+      <w:pPr>
+        <w:widowControl w:val="0"/>
+        <w:autoSpaceDE w:val="0"/>
+        <w:autoSpaceDN w:val="0"/>
+        <w:adjustRightInd w:val="0"/>
+        <w:spacing w:before="240" w:after="240"/>
+        <w:ind w:left="640" w:hanging="640"/>
+        <w:rPr>
+          <w:rFonts w:ascii="Calibri" w:hAnsi="Calibri" w:cs="Calibri"/>
+          <w:noProof/>
+          <w:sz w:val="22"/>
+        </w:rPr>
+      </w:pPr>
+      <w:r>
+        <w:rPr>
+          <w:rFonts w:ascii="Calibri" w:hAnsi="Calibri" w:cs="Calibri"/>
+          <w:noProof/>
+          <w:sz w:val="22"/>
+        </w:rPr>
+        <w:t>[7]</w:t>
+      </w:r>
+      <w:r>
+        <w:rPr>
+          <w:rFonts w:ascii="Calibri" w:hAnsi="Calibri" w:cs="Calibri"/>
+          <w:noProof/>
+          <w:sz w:val="22"/>
+        </w:rPr>
+        <w:tab/>
+        <w:t>Q. Xia, S.Y. Chou, The fabrication of periodic metal nanodot arrays through pulsed laser melting induced fragmentation of metal nanogratings, Nanotechnology. 20 (2009) 285310. https://doi.org/10.1088/0957-4484/20/28/285310.</w:t>
+      </w:r>
+    </w:p>
+    <w:p>
+      <w:pPr>
+        <w:widowControl w:val="0"/>
+        <w:autoSpaceDE w:val="0"/>
+        <w:autoSpaceDN w:val="0"/>
+        <w:adjustRightInd w:val="0"/>
+        <w:spacing w:before="240" w:after="240"/>
+        <w:ind w:left="640" w:hanging="640"/>
+        <w:rPr>
+          <w:rFonts w:ascii="Calibri" w:hAnsi="Calibri" w:cs="Calibri"/>
+          <w:noProof/>
+          <w:sz w:val="22"/>
+        </w:rPr>
+      </w:pPr>
+      <w:r>
+        <w:rPr>
+          <w:rFonts w:ascii="Calibri" w:hAnsi="Calibri" w:cs="Calibri"/>
+          <w:noProof/>
+          <w:sz w:val="22"/>
+        </w:rPr>
+        <w:t>[8]</w:t>
+      </w:r>
+      <w:r>
+        <w:rPr>
+          <w:rFonts w:ascii="Calibri" w:hAnsi="Calibri" w:cs="Calibri"/>
+          <w:noProof/>
+          <w:sz w:val="22"/>
+        </w:rPr>
+        <w:tab/>
+        <w:t>J. Lee, M. Nakamoto, T. Tanaka, Thermodynamic study on the melting of nanometer-sized gold particles on graphite substrate, J. Mater. Sci. 40 (2005) 2167–2171. https://doi.org/10.1007/s10853-005-1927-6.</w:t>
+      </w:r>
+    </w:p>
+    <w:p>
+      <w:pPr>
+        <w:spacing w:before="240" w:after="240"/>
+        <w:rPr>
+          <w:sz w:val="22"/>
+          <w:szCs w:val="22"/>
+        </w:rPr>
+      </w:pPr>
+      <w:r>
+        <w:rPr>
+          <w:sz w:val="22"/>
+          <w:szCs w:val="22"/>
+        </w:rPr>
+        <w:fldChar w:fldCharType="end"/>
+      </w:r>
+    </w:p>
     <w:sectPr>
-      <w:headerReference w:type="default" r:id="rId7"/>
+      <w:headerReference w:type="default" r:id="rId8"/>
       <w:pgSz w:w="12240" w:h="15840"/>
       <w:pgMar w:top="1440" w:right="1440" w:bottom="1440" w:left="1440" w:header="708" w:footer="708" w:gutter="0"/>
       <w:cols w:space="708"/>
@@ -855,6 +2796,7 @@
             <w:bCs/>
             <w:sz w:val="22"/>
             <w:szCs w:val="22"/>
+            <w:lang w:val="es-MX"/>
           </w:rPr>
           <w:instrText xml:space="preserve"> PAGE   \* MERGEFORMAT </w:instrText>
         </w:r>
@@ -1590,6 +3532,119 @@
     <w:numStyleLink w:val="Style2"/>
   </w:abstractNum>
   <w:abstractNum w:abstractNumId="10" w15:restartNumberingAfterBreak="0">
+    <w:nsid w:val="55D6438E"/>
+    <w:multiLevelType w:val="hybridMultilevel"/>
+    <w:tmpl w:val="C9369A24"/>
+    <w:lvl w:ilvl="0" w:tplc="08090001">
+      <w:start w:val="1"/>
+      <w:numFmt w:val="bullet"/>
+      <w:lvlText w:val=""/>
+      <w:lvlJc w:val="left"/>
+      <w:pPr>
+        <w:ind w:left="720" w:hanging="360"/>
+      </w:pPr>
+      <w:rPr>
+        <w:rFonts w:ascii="Symbol" w:hAnsi="Symbol" w:hint="default"/>
+      </w:rPr>
+    </w:lvl>
+    <w:lvl w:ilvl="1" w:tplc="08090003" w:tentative="1">
+      <w:start w:val="1"/>
+      <w:numFmt w:val="bullet"/>
+      <w:lvlText w:val="o"/>
+      <w:lvlJc w:val="left"/>
+      <w:pPr>
+        <w:ind w:left="1440" w:hanging="360"/>
+      </w:pPr>
+      <w:rPr>
+        <w:rFonts w:ascii="Courier New" w:hAnsi="Courier New" w:cs="Courier New" w:hint="default"/>
+      </w:rPr>
+    </w:lvl>
+    <w:lvl w:ilvl="2" w:tplc="08090005" w:tentative="1">
+      <w:start w:val="1"/>
+      <w:numFmt w:val="bullet"/>
+      <w:lvlText w:val=""/>
+      <w:lvlJc w:val="left"/>
+      <w:pPr>
+        <w:ind w:left="2160" w:hanging="360"/>
+      </w:pPr>
+      <w:rPr>
+        <w:rFonts w:ascii="Wingdings" w:hAnsi="Wingdings" w:hint="default"/>
+      </w:rPr>
+    </w:lvl>
+    <w:lvl w:ilvl="3" w:tplc="08090001" w:tentative="1">
+      <w:start w:val="1"/>
+      <w:numFmt w:val="bullet"/>
+      <w:lvlText w:val=""/>
+      <w:lvlJc w:val="left"/>
+      <w:pPr>
+        <w:ind w:left="2880" w:hanging="360"/>
+      </w:pPr>
+      <w:rPr>
+        <w:rFonts w:ascii="Symbol" w:hAnsi="Symbol" w:hint="default"/>
+      </w:rPr>
+    </w:lvl>
+    <w:lvl w:ilvl="4" w:tplc="08090003" w:tentative="1">
+      <w:start w:val="1"/>
+      <w:numFmt w:val="bullet"/>
+      <w:lvlText w:val="o"/>
+      <w:lvlJc w:val="left"/>
+      <w:pPr>
+        <w:ind w:left="3600" w:hanging="360"/>
+      </w:pPr>
+      <w:rPr>
+        <w:rFonts w:ascii="Courier New" w:hAnsi="Courier New" w:cs="Courier New" w:hint="default"/>
+      </w:rPr>
+    </w:lvl>
+    <w:lvl w:ilvl="5" w:tplc="08090005" w:tentative="1">
+      <w:start w:val="1"/>
+      <w:numFmt w:val="bullet"/>
+      <w:lvlText w:val=""/>
+      <w:lvlJc w:val="left"/>
+      <w:pPr>
+        <w:ind w:left="4320" w:hanging="360"/>
+      </w:pPr>
+      <w:rPr>
+        <w:rFonts w:ascii="Wingdings" w:hAnsi="Wingdings" w:hint="default"/>
+      </w:rPr>
+    </w:lvl>
+    <w:lvl w:ilvl="6" w:tplc="08090001" w:tentative="1">
+      <w:start w:val="1"/>
+      <w:numFmt w:val="bullet"/>
+      <w:lvlText w:val=""/>
+      <w:lvlJc w:val="left"/>
+      <w:pPr>
+        <w:ind w:left="5040" w:hanging="360"/>
+      </w:pPr>
+      <w:rPr>
+        <w:rFonts w:ascii="Symbol" w:hAnsi="Symbol" w:hint="default"/>
+      </w:rPr>
+    </w:lvl>
+    <w:lvl w:ilvl="7" w:tplc="08090003" w:tentative="1">
+      <w:start w:val="1"/>
+      <w:numFmt w:val="bullet"/>
+      <w:lvlText w:val="o"/>
+      <w:lvlJc w:val="left"/>
+      <w:pPr>
+        <w:ind w:left="5760" w:hanging="360"/>
+      </w:pPr>
+      <w:rPr>
+        <w:rFonts w:ascii="Courier New" w:hAnsi="Courier New" w:cs="Courier New" w:hint="default"/>
+      </w:rPr>
+    </w:lvl>
+    <w:lvl w:ilvl="8" w:tplc="08090005" w:tentative="1">
+      <w:start w:val="1"/>
+      <w:numFmt w:val="bullet"/>
+      <w:lvlText w:val=""/>
+      <w:lvlJc w:val="left"/>
+      <w:pPr>
+        <w:ind w:left="6480" w:hanging="360"/>
+      </w:pPr>
+      <w:rPr>
+        <w:rFonts w:ascii="Wingdings" w:hAnsi="Wingdings" w:hint="default"/>
+      </w:rPr>
+    </w:lvl>
+  </w:abstractNum>
+  <w:abstractNum w:abstractNumId="11" w15:restartNumberingAfterBreak="0">
     <w:nsid w:val="65FE1F42"/>
     <w:multiLevelType w:val="hybridMultilevel"/>
     <w:tmpl w:val="53BE05A2"/>
@@ -1678,7 +3733,7 @@
       </w:pPr>
     </w:lvl>
   </w:abstractNum>
-  <w:abstractNum w:abstractNumId="11" w15:restartNumberingAfterBreak="0">
+  <w:abstractNum w:abstractNumId="12" w15:restartNumberingAfterBreak="0">
     <w:nsid w:val="6B5736F2"/>
     <w:multiLevelType w:val="hybridMultilevel"/>
     <w:tmpl w:val="31481EF6"/>
@@ -1780,7 +3835,7 @@
     <w:abstractNumId w:val="8"/>
   </w:num>
   <w:num w:numId="5">
-    <w:abstractNumId w:val="11"/>
+    <w:abstractNumId w:val="12"/>
   </w:num>
   <w:num w:numId="6">
     <w:abstractNumId w:val="1"/>
@@ -1798,10 +3853,13 @@
     <w:abstractNumId w:val="4"/>
   </w:num>
   <w:num w:numId="11">
-    <w:abstractNumId w:val="10"/>
+    <w:abstractNumId w:val="11"/>
   </w:num>
   <w:num w:numId="12">
     <w:abstractNumId w:val="6"/>
+  </w:num>
+  <w:num w:numId="13">
+    <w:abstractNumId w:val="10"/>
   </w:num>
 </w:numbering>
 </file>
@@ -2843,4 +4901,16 @@
     </a:ext>
   </a:extLst>
 </a:theme>
+</file>
+
+<file path=customXml/item1.xml><?xml version="1.0" encoding="utf-8"?>
+<b:Sources xmlns:b="http://schemas.openxmlformats.org/officeDocument/2006/bibliography" xmlns="http://schemas.openxmlformats.org/officeDocument/2006/bibliography" SelectedStyle="\APASixthEditionOfficeOnline.xsl" StyleName="APA" Version="6"/>
+</file>
+
+<file path=customXml/itemProps1.xml><?xml version="1.0" encoding="utf-8"?>
+<ds:datastoreItem xmlns:ds="http://schemas.openxmlformats.org/officeDocument/2006/customXml" ds:itemID="{BDB357D0-CF09-410C-81C5-8E9242711775}">
+  <ds:schemaRefs>
+    <ds:schemaRef ds:uri="http://schemas.openxmlformats.org/officeDocument/2006/bibliography"/>
+  </ds:schemaRefs>
+</ds:datastoreItem>
 </file>
</xml_diff>